<commit_message>
Conexão professor semi concluída
</commit_message>
<xml_diff>
--- a/Banco/DataBase InstaCall.docx
+++ b/Banco/DataBase InstaCall.docx
@@ -1311,6 +1311,76 @@
         <w:rPr>
           <w:lang w:val="en-US"/>
         </w:rPr>
+        <w:t>telProf</w:t>
+      </w:r>
+      <w:proofErr w:type="spellEnd"/>
+      <w:r>
+        <w:rPr>
+          <w:lang w:val="en-US"/>
+        </w:rPr>
+        <w:t xml:space="preserve"> </w:t>
+      </w:r>
+      <w:proofErr w:type="gramStart"/>
+      <w:r>
+        <w:rPr>
+          <w:lang w:val="en-US"/>
+        </w:rPr>
+        <w:t>varchar(</w:t>
+      </w:r>
+      <w:proofErr w:type="gramEnd"/>
+      <w:r>
+        <w:rPr>
+          <w:lang w:val="en-US"/>
+        </w:rPr>
+        <w:t>30),</w:t>
+      </w:r>
+    </w:p>
+    <w:p>
+      <w:pPr>
+        <w:rPr>
+          <w:lang w:val="en-US"/>
+        </w:rPr>
+      </w:pPr>
+      <w:proofErr w:type="spellStart"/>
+      <w:r>
+        <w:rPr>
+          <w:lang w:val="en-US"/>
+        </w:rPr>
+        <w:t>celProf</w:t>
+      </w:r>
+      <w:proofErr w:type="spellEnd"/>
+      <w:r>
+        <w:rPr>
+          <w:lang w:val="en-US"/>
+        </w:rPr>
+        <w:t xml:space="preserve"> </w:t>
+      </w:r>
+      <w:proofErr w:type="gramStart"/>
+      <w:r>
+        <w:rPr>
+          <w:lang w:val="en-US"/>
+        </w:rPr>
+        <w:t>varchar(</w:t>
+      </w:r>
+      <w:proofErr w:type="gramEnd"/>
+      <w:r>
+        <w:rPr>
+          <w:lang w:val="en-US"/>
+        </w:rPr>
+        <w:t>30),</w:t>
+      </w:r>
+    </w:p>
+    <w:p>
+      <w:pPr>
+        <w:rPr>
+          <w:lang w:val="en-US"/>
+        </w:rPr>
+      </w:pPr>
+      <w:proofErr w:type="spellStart"/>
+      <w:r>
+        <w:rPr>
+          <w:lang w:val="en-US"/>
+        </w:rPr>
         <w:t>cepProf</w:t>
       </w:r>
       <w:proofErr w:type="spellEnd"/>
@@ -1346,7 +1416,7 @@
         <w:rPr>
           <w:lang w:val="en-US"/>
         </w:rPr>
-        <w:t>telProf</w:t>
+        <w:t>ufProf</w:t>
       </w:r>
       <w:proofErr w:type="spellEnd"/>
       <w:r>
@@ -1367,21 +1437,21 @@
         <w:rPr>
           <w:lang w:val="en-US"/>
         </w:rPr>
-        <w:t>14),</w:t>
-      </w:r>
-    </w:p>
-    <w:p>
-      <w:pPr>
-        <w:rPr>
-          <w:lang w:val="en-US"/>
-        </w:rPr>
-      </w:pPr>
-      <w:proofErr w:type="spellStart"/>
-      <w:r>
-        <w:rPr>
-          <w:lang w:val="en-US"/>
-        </w:rPr>
-        <w:t>celProf</w:t>
+        <w:t>2) not null,</w:t>
+      </w:r>
+    </w:p>
+    <w:p>
+      <w:pPr>
+        <w:rPr>
+          <w:lang w:val="en-US"/>
+        </w:rPr>
+      </w:pPr>
+      <w:proofErr w:type="spellStart"/>
+      <w:r>
+        <w:rPr>
+          <w:lang w:val="en-US"/>
+        </w:rPr>
+        <w:t>cidadeProf</w:t>
       </w:r>
       <w:proofErr w:type="spellEnd"/>
       <w:r>
@@ -1402,21 +1472,21 @@
         <w:rPr>
           <w:lang w:val="en-US"/>
         </w:rPr>
-        <w:t>16),</w:t>
-      </w:r>
-    </w:p>
-    <w:p>
-      <w:pPr>
-        <w:rPr>
-          <w:lang w:val="en-US"/>
-        </w:rPr>
-      </w:pPr>
-      <w:proofErr w:type="spellStart"/>
-      <w:r>
-        <w:rPr>
-          <w:lang w:val="en-US"/>
-        </w:rPr>
-        <w:t>ufProf</w:t>
+        <w:t>50) not null,</w:t>
+      </w:r>
+    </w:p>
+    <w:p>
+      <w:pPr>
+        <w:rPr>
+          <w:lang w:val="en-US"/>
+        </w:rPr>
+      </w:pPr>
+      <w:proofErr w:type="spellStart"/>
+      <w:r>
+        <w:rPr>
+          <w:lang w:val="en-US"/>
+        </w:rPr>
+        <w:t>bairroProf</w:t>
       </w:r>
       <w:proofErr w:type="spellEnd"/>
       <w:r>
@@ -1437,21 +1507,579 @@
         <w:rPr>
           <w:lang w:val="en-US"/>
         </w:rPr>
+        <w:t>50) not null,</w:t>
+      </w:r>
+    </w:p>
+    <w:p>
+      <w:pPr>
+        <w:rPr>
+          <w:lang w:val="en-US"/>
+        </w:rPr>
+      </w:pPr>
+      <w:proofErr w:type="spellStart"/>
+      <w:r>
+        <w:rPr>
+          <w:lang w:val="en-US"/>
+        </w:rPr>
+        <w:t>logradouroProf</w:t>
+      </w:r>
+      <w:proofErr w:type="spellEnd"/>
+      <w:r>
+        <w:rPr>
+          <w:lang w:val="en-US"/>
+        </w:rPr>
+        <w:t xml:space="preserve"> </w:t>
+      </w:r>
+      <w:proofErr w:type="gramStart"/>
+      <w:r>
+        <w:rPr>
+          <w:lang w:val="en-US"/>
+        </w:rPr>
+        <w:t>varchar(</w:t>
+      </w:r>
+      <w:proofErr w:type="gramEnd"/>
+      <w:r>
+        <w:rPr>
+          <w:lang w:val="en-US"/>
+        </w:rPr>
+        <w:t>50) not null,</w:t>
+      </w:r>
+    </w:p>
+    <w:p>
+      <w:pPr>
+        <w:rPr>
+          <w:lang w:val="en-US"/>
+        </w:rPr>
+      </w:pPr>
+      <w:proofErr w:type="spellStart"/>
+      <w:r>
+        <w:rPr>
+          <w:lang w:val="en-US"/>
+        </w:rPr>
+        <w:t>num</w:t>
+      </w:r>
+      <w:r>
+        <w:rPr>
+          <w:lang w:val="en-US"/>
+        </w:rPr>
+        <w:t>Prof</w:t>
+      </w:r>
+      <w:proofErr w:type="spellEnd"/>
+      <w:r>
+        <w:rPr>
+          <w:lang w:val="en-US"/>
+        </w:rPr>
+        <w:t xml:space="preserve"> </w:t>
+      </w:r>
+      <w:proofErr w:type="gramStart"/>
+      <w:r>
+        <w:rPr>
+          <w:lang w:val="en-US"/>
+        </w:rPr>
+        <w:t>int(</w:t>
+      </w:r>
+      <w:proofErr w:type="gramEnd"/>
+      <w:r>
+        <w:rPr>
+          <w:lang w:val="en-US"/>
+        </w:rPr>
+        <w:t>5) not null</w:t>
+      </w:r>
+      <w:r>
+        <w:rPr>
+          <w:lang w:val="en-US"/>
+        </w:rPr>
+        <w:t>,</w:t>
+      </w:r>
+    </w:p>
+    <w:p>
+      <w:pPr>
+        <w:rPr>
+          <w:lang w:val="en-US"/>
+        </w:rPr>
+      </w:pPr>
+      <w:proofErr w:type="spellStart"/>
+      <w:r>
+        <w:rPr>
+          <w:lang w:val="en-US"/>
+        </w:rPr>
+        <w:t>formacaoProf</w:t>
+      </w:r>
+      <w:proofErr w:type="spellEnd"/>
+      <w:r>
+        <w:rPr>
+          <w:lang w:val="en-US"/>
+        </w:rPr>
+        <w:t xml:space="preserve"> </w:t>
+      </w:r>
+      <w:proofErr w:type="gramStart"/>
+      <w:r>
+        <w:rPr>
+          <w:lang w:val="en-US"/>
+        </w:rPr>
+        <w:t>varchar(</w:t>
+      </w:r>
+      <w:proofErr w:type="gramEnd"/>
+      <w:r>
+        <w:rPr>
+          <w:lang w:val="en-US"/>
+        </w:rPr>
+        <w:t>50) not null,</w:t>
+      </w:r>
+    </w:p>
+    <w:p>
+      <w:pPr>
+        <w:rPr>
+          <w:lang w:val="en-US"/>
+        </w:rPr>
+      </w:pPr>
+      <w:proofErr w:type="spellStart"/>
+      <w:r>
+        <w:rPr>
+          <w:lang w:val="en-US"/>
+        </w:rPr>
+        <w:t>nivelProf</w:t>
+      </w:r>
+      <w:proofErr w:type="spellEnd"/>
+      <w:r>
+        <w:rPr>
+          <w:lang w:val="en-US"/>
+        </w:rPr>
+        <w:t xml:space="preserve"> </w:t>
+      </w:r>
+      <w:proofErr w:type="gramStart"/>
+      <w:r>
+        <w:rPr>
+          <w:lang w:val="en-US"/>
+        </w:rPr>
+        <w:t>varchar(</w:t>
+      </w:r>
+      <w:proofErr w:type="gramEnd"/>
+      <w:r>
+        <w:rPr>
+          <w:lang w:val="en-US"/>
+        </w:rPr>
+        <w:t>20) not null,</w:t>
+      </w:r>
+    </w:p>
+    <w:p>
+      <w:pPr>
+        <w:rPr>
+          <w:lang w:val="en-US"/>
+        </w:rPr>
+      </w:pPr>
+      <w:proofErr w:type="spellStart"/>
+      <w:r>
+        <w:rPr>
+          <w:lang w:val="en-US"/>
+        </w:rPr>
+        <w:t>instituicaoProf</w:t>
+      </w:r>
+      <w:proofErr w:type="spellEnd"/>
+      <w:r>
+        <w:rPr>
+          <w:lang w:val="en-US"/>
+        </w:rPr>
+        <w:t xml:space="preserve"> </w:t>
+      </w:r>
+      <w:proofErr w:type="gramStart"/>
+      <w:r>
+        <w:rPr>
+          <w:lang w:val="en-US"/>
+        </w:rPr>
+        <w:t>varchar(</w:t>
+      </w:r>
+      <w:proofErr w:type="gramEnd"/>
+      <w:r>
+        <w:rPr>
+          <w:lang w:val="en-US"/>
+        </w:rPr>
+        <w:t>50) not null,</w:t>
+      </w:r>
+    </w:p>
+    <w:p>
+      <w:pPr>
+        <w:rPr>
+          <w:lang w:val="en-US"/>
+        </w:rPr>
+      </w:pPr>
+      <w:proofErr w:type="spellStart"/>
+      <w:r>
+        <w:rPr>
+          <w:lang w:val="en-US"/>
+        </w:rPr>
+        <w:t>idTurma</w:t>
+      </w:r>
+      <w:proofErr w:type="spellEnd"/>
+      <w:r>
+        <w:rPr>
+          <w:lang w:val="en-US"/>
+        </w:rPr>
+        <w:t xml:space="preserve"> </w:t>
+      </w:r>
+      <w:proofErr w:type="gramStart"/>
+      <w:r>
+        <w:rPr>
+          <w:lang w:val="en-US"/>
+        </w:rPr>
+        <w:t>int(</w:t>
+      </w:r>
+      <w:proofErr w:type="gramEnd"/>
+      <w:r>
+        <w:rPr>
+          <w:lang w:val="en-US"/>
+        </w:rPr>
+        <w:t>9)</w:t>
+      </w:r>
+      <w:r>
+        <w:rPr>
+          <w:lang w:val="en-US"/>
+        </w:rPr>
+        <w:t xml:space="preserve"> not null</w:t>
+      </w:r>
+      <w:r>
+        <w:rPr>
+          <w:lang w:val="en-US"/>
+        </w:rPr>
+        <w:t>,</w:t>
+      </w:r>
+    </w:p>
+    <w:p>
+      <w:pPr>
+        <w:rPr>
+          <w:lang w:val="en-US"/>
+        </w:rPr>
+      </w:pPr>
+      <w:r>
+        <w:rPr>
+          <w:lang w:val="en-US"/>
+        </w:rPr>
+        <w:t>foreign key (</w:t>
+      </w:r>
+      <w:proofErr w:type="spellStart"/>
+      <w:r>
+        <w:rPr>
+          <w:lang w:val="en-US"/>
+        </w:rPr>
+        <w:t>idTurma</w:t>
+      </w:r>
+      <w:proofErr w:type="spellEnd"/>
+      <w:r>
+        <w:rPr>
+          <w:lang w:val="en-US"/>
+        </w:rPr>
+        <w:t xml:space="preserve">)references </w:t>
+      </w:r>
+      <w:proofErr w:type="spellStart"/>
+      <w:r>
+        <w:rPr>
+          <w:lang w:val="en-US"/>
+        </w:rPr>
+        <w:t>turma</w:t>
+      </w:r>
+      <w:proofErr w:type="spellEnd"/>
+      <w:r>
+        <w:rPr>
+          <w:lang w:val="en-US"/>
+        </w:rPr>
+        <w:t>(</w:t>
+      </w:r>
+      <w:proofErr w:type="spellStart"/>
+      <w:r>
+        <w:rPr>
+          <w:lang w:val="en-US"/>
+        </w:rPr>
+        <w:t>idTurma</w:t>
+      </w:r>
+      <w:proofErr w:type="spellEnd"/>
+      <w:r>
+        <w:rPr>
+          <w:lang w:val="en-US"/>
+        </w:rPr>
+        <w:t>),</w:t>
+      </w:r>
+    </w:p>
+    <w:p>
+      <w:pPr>
+        <w:rPr>
+          <w:lang w:val="en-US"/>
+        </w:rPr>
+      </w:pPr>
+      <w:proofErr w:type="spellStart"/>
+      <w:r>
+        <w:rPr>
+          <w:lang w:val="en-US"/>
+        </w:rPr>
+        <w:t>loginProf</w:t>
+      </w:r>
+      <w:proofErr w:type="spellEnd"/>
+      <w:r>
+        <w:rPr>
+          <w:lang w:val="en-US"/>
+        </w:rPr>
+        <w:t xml:space="preserve"> </w:t>
+      </w:r>
+      <w:proofErr w:type="gramStart"/>
+      <w:r>
+        <w:rPr>
+          <w:lang w:val="en-US"/>
+        </w:rPr>
+        <w:t>varchar(</w:t>
+      </w:r>
+      <w:proofErr w:type="gramEnd"/>
+      <w:r>
+        <w:rPr>
+          <w:lang w:val="en-US"/>
+        </w:rPr>
+        <w:t>100) not null,</w:t>
+      </w:r>
+    </w:p>
+    <w:p>
+      <w:pPr>
+        <w:rPr>
+          <w:lang w:val="en-US"/>
+        </w:rPr>
+      </w:pPr>
+      <w:proofErr w:type="spellStart"/>
+      <w:r>
+        <w:rPr>
+          <w:lang w:val="en-US"/>
+        </w:rPr>
+        <w:t>senhaProf</w:t>
+      </w:r>
+      <w:proofErr w:type="spellEnd"/>
+      <w:r>
+        <w:rPr>
+          <w:lang w:val="en-US"/>
+        </w:rPr>
+        <w:t xml:space="preserve"> </w:t>
+      </w:r>
+      <w:proofErr w:type="gramStart"/>
+      <w:r>
+        <w:rPr>
+          <w:lang w:val="en-US"/>
+        </w:rPr>
+        <w:t>varchar(</w:t>
+      </w:r>
+      <w:proofErr w:type="gramEnd"/>
+      <w:r>
+        <w:rPr>
+          <w:lang w:val="en-US"/>
+        </w:rPr>
+        <w:t>50) not null</w:t>
+      </w:r>
+    </w:p>
+    <w:p>
+      <w:pPr>
+        <w:rPr>
+          <w:lang w:val="en-US"/>
+        </w:rPr>
+      </w:pPr>
+      <w:r>
+        <w:rPr>
+          <w:lang w:val="en-US"/>
+        </w:rPr>
+        <w:t>);</w:t>
+      </w:r>
+    </w:p>
+    <w:p>
+      <w:pPr>
+        <w:rPr>
+          <w:lang w:val="en-US"/>
+        </w:rPr>
+      </w:pPr>
+    </w:p>
+    <w:p>
+      <w:pPr>
+        <w:rPr>
+          <w:lang w:val="en-US"/>
+        </w:rPr>
+      </w:pPr>
+      <w:r>
+        <w:rPr>
+          <w:lang w:val="en-US"/>
+        </w:rPr>
+        <w:t xml:space="preserve">Create table </w:t>
+      </w:r>
+      <w:proofErr w:type="spellStart"/>
+      <w:proofErr w:type="gramStart"/>
+      <w:r>
+        <w:rPr>
+          <w:lang w:val="en-US"/>
+        </w:rPr>
+        <w:t>aluno</w:t>
+      </w:r>
+      <w:proofErr w:type="spellEnd"/>
+      <w:r>
+        <w:rPr>
+          <w:lang w:val="en-US"/>
+        </w:rPr>
+        <w:t>(</w:t>
+      </w:r>
+      <w:proofErr w:type="gramEnd"/>
+    </w:p>
+    <w:p>
+      <w:pPr>
+        <w:rPr>
+          <w:lang w:val="en-US"/>
+        </w:rPr>
+      </w:pPr>
+      <w:proofErr w:type="spellStart"/>
+      <w:r>
+        <w:rPr>
+          <w:lang w:val="en-US"/>
+        </w:rPr>
+        <w:t>idAluno</w:t>
+      </w:r>
+      <w:proofErr w:type="spellEnd"/>
+      <w:r>
+        <w:rPr>
+          <w:lang w:val="en-US"/>
+        </w:rPr>
+        <w:t xml:space="preserve"> int (9) not null primary key</w:t>
+      </w:r>
+      <w:r>
+        <w:rPr>
+          <w:lang w:val="en-US"/>
+        </w:rPr>
+        <w:t xml:space="preserve"> </w:t>
+      </w:r>
+      <w:proofErr w:type="spellStart"/>
+      <w:r>
+        <w:rPr>
+          <w:lang w:val="en-US"/>
+        </w:rPr>
+        <w:t>auto_increment</w:t>
+      </w:r>
+      <w:proofErr w:type="spellEnd"/>
+      <w:r>
+        <w:rPr>
+          <w:lang w:val="en-US"/>
+        </w:rPr>
+        <w:t>,</w:t>
+      </w:r>
+    </w:p>
+    <w:p>
+      <w:r>
+        <w:t>nomeAluno varchar(50) not null,</w:t>
+      </w:r>
+    </w:p>
+    <w:p>
+      <w:r>
+        <w:t>cpfAluno varchar(14) not null,</w:t>
+      </w:r>
+    </w:p>
+    <w:p>
+      <w:r>
+        <w:lastRenderedPageBreak/>
+        <w:t>nascAluno varchar(10) not null,</w:t>
+      </w:r>
+    </w:p>
+    <w:p>
+      <w:r>
+        <w:t>telAluno v</w:t>
+      </w:r>
+      <w:r>
+        <w:t>archar(14),</w:t>
+      </w:r>
+    </w:p>
+    <w:p>
+      <w:r>
+        <w:t>celAluno varchar(16),</w:t>
+      </w:r>
+    </w:p>
+    <w:p>
+      <w:pPr>
+        <w:rPr>
+          <w:lang w:val="en-US"/>
+        </w:rPr>
+      </w:pPr>
+      <w:proofErr w:type="spellStart"/>
+      <w:r>
+        <w:rPr>
+          <w:lang w:val="en-US"/>
+        </w:rPr>
+        <w:t>cepAluno</w:t>
+      </w:r>
+      <w:proofErr w:type="spellEnd"/>
+      <w:r>
+        <w:rPr>
+          <w:lang w:val="en-US"/>
+        </w:rPr>
+        <w:t xml:space="preserve"> </w:t>
+      </w:r>
+      <w:proofErr w:type="gramStart"/>
+      <w:r>
+        <w:rPr>
+          <w:lang w:val="en-US"/>
+        </w:rPr>
+        <w:t>varchar(</w:t>
+      </w:r>
+      <w:proofErr w:type="gramEnd"/>
+      <w:r>
+        <w:rPr>
+          <w:lang w:val="en-US"/>
+        </w:rPr>
+        <w:t>9) not null,</w:t>
+      </w:r>
+    </w:p>
+    <w:p>
+      <w:pPr>
+        <w:rPr>
+          <w:lang w:val="en-US"/>
+        </w:rPr>
+      </w:pPr>
+      <w:proofErr w:type="spellStart"/>
+      <w:r>
+        <w:rPr>
+          <w:lang w:val="en-US"/>
+        </w:rPr>
+        <w:t>ufAluno</w:t>
+      </w:r>
+      <w:proofErr w:type="spellEnd"/>
+      <w:r>
+        <w:rPr>
+          <w:lang w:val="en-US"/>
+        </w:rPr>
+        <w:t xml:space="preserve"> </w:t>
+      </w:r>
+      <w:proofErr w:type="gramStart"/>
+      <w:r>
+        <w:rPr>
+          <w:lang w:val="en-US"/>
+        </w:rPr>
+        <w:t>varchar(</w:t>
+      </w:r>
+      <w:proofErr w:type="gramEnd"/>
+      <w:r>
+        <w:rPr>
+          <w:lang w:val="en-US"/>
+        </w:rPr>
         <w:t>2) not null,</w:t>
       </w:r>
     </w:p>
     <w:p>
-      <w:pPr>
-        <w:rPr>
-          <w:lang w:val="en-US"/>
-        </w:rPr>
-      </w:pPr>
-      <w:proofErr w:type="spellStart"/>
-      <w:r>
-        <w:rPr>
-          <w:lang w:val="en-US"/>
-        </w:rPr>
-        <w:t>cidadeProf</w:t>
+      <w:r>
+        <w:t>cidadeAluno varchar(50) not null,</w:t>
+      </w:r>
+    </w:p>
+    <w:p>
+      <w:r>
+        <w:t>bairroAluno varchar(50) not null,</w:t>
+      </w:r>
+    </w:p>
+    <w:p>
+      <w:pPr>
+        <w:rPr>
+          <w:lang w:val="en-US"/>
+        </w:rPr>
+      </w:pPr>
+      <w:proofErr w:type="spellStart"/>
+      <w:r>
+        <w:rPr>
+          <w:lang w:val="en-US"/>
+        </w:rPr>
+        <w:t>logradouroAluno</w:t>
       </w:r>
       <w:proofErr w:type="spellEnd"/>
       <w:r>
@@ -1486,7 +2114,138 @@
         <w:rPr>
           <w:lang w:val="en-US"/>
         </w:rPr>
-        <w:t>bairroProf</w:t>
+        <w:t>numAluno</w:t>
+      </w:r>
+      <w:proofErr w:type="spellEnd"/>
+      <w:r>
+        <w:rPr>
+          <w:lang w:val="en-US"/>
+        </w:rPr>
+        <w:t xml:space="preserve"> </w:t>
+      </w:r>
+      <w:proofErr w:type="gramStart"/>
+      <w:r>
+        <w:rPr>
+          <w:lang w:val="en-US"/>
+        </w:rPr>
+        <w:t>int(</w:t>
+      </w:r>
+      <w:proofErr w:type="gramEnd"/>
+      <w:r>
+        <w:rPr>
+          <w:lang w:val="en-US"/>
+        </w:rPr>
+        <w:t>5) not null,</w:t>
+      </w:r>
+    </w:p>
+    <w:p>
+      <w:pPr>
+        <w:rPr>
+          <w:lang w:val="en-US"/>
+        </w:rPr>
+      </w:pPr>
+      <w:proofErr w:type="spellStart"/>
+      <w:r>
+        <w:rPr>
+          <w:lang w:val="en-US"/>
+        </w:rPr>
+        <w:t>idTurma</w:t>
+      </w:r>
+      <w:proofErr w:type="spellEnd"/>
+      <w:r>
+        <w:rPr>
+          <w:lang w:val="en-US"/>
+        </w:rPr>
+        <w:t xml:space="preserve"> </w:t>
+      </w:r>
+      <w:proofErr w:type="gramStart"/>
+      <w:r>
+        <w:rPr>
+          <w:lang w:val="en-US"/>
+        </w:rPr>
+        <w:t>int(</w:t>
+      </w:r>
+      <w:proofErr w:type="gramEnd"/>
+      <w:r>
+        <w:rPr>
+          <w:lang w:val="en-US"/>
+        </w:rPr>
+        <w:t>9)</w:t>
+      </w:r>
+      <w:r>
+        <w:rPr>
+          <w:lang w:val="en-US"/>
+        </w:rPr>
+        <w:t xml:space="preserve"> not null,</w:t>
+      </w:r>
+    </w:p>
+    <w:p>
+      <w:pPr>
+        <w:rPr>
+          <w:lang w:val="en-US"/>
+        </w:rPr>
+      </w:pPr>
+      <w:r>
+        <w:rPr>
+          <w:lang w:val="en-US"/>
+        </w:rPr>
+        <w:t>foreign key (</w:t>
+      </w:r>
+      <w:proofErr w:type="spellStart"/>
+      <w:r>
+        <w:rPr>
+          <w:lang w:val="en-US"/>
+        </w:rPr>
+        <w:t>idTurma</w:t>
+      </w:r>
+      <w:proofErr w:type="spellEnd"/>
+      <w:r>
+        <w:rPr>
+          <w:lang w:val="en-US"/>
+        </w:rPr>
+        <w:t xml:space="preserve">)references </w:t>
+      </w:r>
+      <w:proofErr w:type="spellStart"/>
+      <w:r>
+        <w:rPr>
+          <w:lang w:val="en-US"/>
+        </w:rPr>
+        <w:t>turma</w:t>
+      </w:r>
+      <w:proofErr w:type="spellEnd"/>
+      <w:r>
+        <w:rPr>
+          <w:lang w:val="en-US"/>
+        </w:rPr>
+        <w:t>(</w:t>
+      </w:r>
+      <w:proofErr w:type="spellStart"/>
+      <w:r>
+        <w:rPr>
+          <w:lang w:val="en-US"/>
+        </w:rPr>
+        <w:t>idTurma</w:t>
+      </w:r>
+      <w:proofErr w:type="spellEnd"/>
+      <w:r>
+        <w:rPr>
+          <w:lang w:val="en-US"/>
+        </w:rPr>
+        <w:t>),</w:t>
+      </w:r>
+    </w:p>
+    <w:p>
+      <w:pPr>
+        <w:rPr>
+          <w:lang w:val="en-US"/>
+        </w:rPr>
+      </w:pPr>
+      <w:proofErr w:type="spellStart"/>
+      <w:r>
+        <w:rPr>
+          <w:lang w:val="en-US"/>
+        </w:rPr>
+        <w:t>loginAluno</w:t>
       </w:r>
       <w:proofErr w:type="spellEnd"/>
       <w:r>
@@ -1507,21 +2266,21 @@
         <w:rPr>
           <w:lang w:val="en-US"/>
         </w:rPr>
-        <w:t>50) not null,</w:t>
-      </w:r>
-    </w:p>
-    <w:p>
-      <w:pPr>
-        <w:rPr>
-          <w:lang w:val="en-US"/>
-        </w:rPr>
-      </w:pPr>
-      <w:proofErr w:type="spellStart"/>
-      <w:r>
-        <w:rPr>
-          <w:lang w:val="en-US"/>
-        </w:rPr>
-        <w:t>logradouroProf</w:t>
+        <w:t>100) not null,</w:t>
+      </w:r>
+    </w:p>
+    <w:p>
+      <w:pPr>
+        <w:rPr>
+          <w:lang w:val="en-US"/>
+        </w:rPr>
+      </w:pPr>
+      <w:proofErr w:type="spellStart"/>
+      <w:r>
+        <w:rPr>
+          <w:lang w:val="en-US"/>
+        </w:rPr>
+        <w:t>senhaAluno</w:t>
       </w:r>
       <w:proofErr w:type="spellEnd"/>
       <w:r>
@@ -1542,27 +2301,70 @@
         <w:rPr>
           <w:lang w:val="en-US"/>
         </w:rPr>
-        <w:t>50) not null,</w:t>
-      </w:r>
-    </w:p>
-    <w:p>
-      <w:pPr>
-        <w:rPr>
-          <w:lang w:val="en-US"/>
-        </w:rPr>
-      </w:pPr>
-      <w:proofErr w:type="spellStart"/>
-      <w:r>
-        <w:rPr>
-          <w:lang w:val="en-US"/>
-        </w:rPr>
-        <w:t>num</w:t>
-      </w:r>
-      <w:r>
-        <w:rPr>
-          <w:lang w:val="en-US"/>
-        </w:rPr>
-        <w:t>Prof</w:t>
+        <w:t>50) not null</w:t>
+      </w:r>
+    </w:p>
+    <w:p>
+      <w:pPr>
+        <w:rPr>
+          <w:lang w:val="en-US"/>
+        </w:rPr>
+      </w:pPr>
+      <w:r>
+        <w:rPr>
+          <w:lang w:val="en-US"/>
+        </w:rPr>
+        <w:t>);</w:t>
+      </w:r>
+    </w:p>
+    <w:p>
+      <w:pPr>
+        <w:rPr>
+          <w:lang w:val="en-US"/>
+        </w:rPr>
+      </w:pPr>
+    </w:p>
+    <w:p>
+      <w:pPr>
+        <w:rPr>
+          <w:lang w:val="en-US"/>
+        </w:rPr>
+      </w:pPr>
+      <w:r>
+        <w:rPr>
+          <w:lang w:val="en-US"/>
+        </w:rPr>
+        <w:t xml:space="preserve">Create table </w:t>
+      </w:r>
+      <w:proofErr w:type="spellStart"/>
+      <w:proofErr w:type="gramStart"/>
+      <w:r>
+        <w:rPr>
+          <w:lang w:val="en-US"/>
+        </w:rPr>
+        <w:t>atividade</w:t>
+      </w:r>
+      <w:proofErr w:type="spellEnd"/>
+      <w:r>
+        <w:rPr>
+          <w:lang w:val="en-US"/>
+        </w:rPr>
+        <w:t>(</w:t>
+      </w:r>
+      <w:proofErr w:type="gramEnd"/>
+    </w:p>
+    <w:p>
+      <w:pPr>
+        <w:rPr>
+          <w:lang w:val="en-US"/>
+        </w:rPr>
+      </w:pPr>
+      <w:proofErr w:type="spellStart"/>
+      <w:r>
+        <w:rPr>
+          <w:lang w:val="en-US"/>
+        </w:rPr>
+        <w:t>idAtividade</w:t>
       </w:r>
       <w:proofErr w:type="spellEnd"/>
       <w:r>
@@ -1583,8 +2385,368 @@
         <w:rPr>
           <w:lang w:val="en-US"/>
         </w:rPr>
+        <w:t>9) not null primary key</w:t>
+      </w:r>
+      <w:r>
+        <w:rPr>
+          <w:lang w:val="en-US"/>
+        </w:rPr>
+        <w:t xml:space="preserve"> </w:t>
+      </w:r>
+      <w:proofErr w:type="spellStart"/>
+      <w:r>
+        <w:rPr>
+          <w:lang w:val="en-US"/>
+        </w:rPr>
+        <w:t>auto_increment</w:t>
+      </w:r>
+      <w:proofErr w:type="spellEnd"/>
+      <w:r>
+        <w:rPr>
+          <w:lang w:val="en-US"/>
+        </w:rPr>
+        <w:t>,</w:t>
+      </w:r>
+    </w:p>
+    <w:p>
+      <w:pPr>
+        <w:rPr>
+          <w:lang w:val="en-US"/>
+        </w:rPr>
+      </w:pPr>
+      <w:proofErr w:type="spellStart"/>
+      <w:r>
+        <w:rPr>
+          <w:lang w:val="en-US"/>
+        </w:rPr>
+        <w:t>idCurso</w:t>
+      </w:r>
+      <w:proofErr w:type="spellEnd"/>
+      <w:r>
+        <w:rPr>
+          <w:lang w:val="en-US"/>
+        </w:rPr>
+        <w:t xml:space="preserve"> </w:t>
+      </w:r>
+      <w:proofErr w:type="gramStart"/>
+      <w:r>
+        <w:rPr>
+          <w:lang w:val="en-US"/>
+        </w:rPr>
+        <w:t>int(</w:t>
+      </w:r>
+      <w:proofErr w:type="gramEnd"/>
+      <w:r>
+        <w:rPr>
+          <w:lang w:val="en-US"/>
+        </w:rPr>
+        <w:t>9)</w:t>
+      </w:r>
+      <w:r>
+        <w:rPr>
+          <w:lang w:val="en-US"/>
+        </w:rPr>
+        <w:t xml:space="preserve"> not null,</w:t>
+      </w:r>
+    </w:p>
+    <w:p>
+      <w:pPr>
+        <w:rPr>
+          <w:lang w:val="en-US"/>
+        </w:rPr>
+      </w:pPr>
+      <w:r>
+        <w:rPr>
+          <w:lang w:val="en-US"/>
+        </w:rPr>
+        <w:t>foreign key (</w:t>
+      </w:r>
+      <w:proofErr w:type="spellStart"/>
+      <w:r>
+        <w:rPr>
+          <w:lang w:val="en-US"/>
+        </w:rPr>
+        <w:t>idCurso</w:t>
+      </w:r>
+      <w:proofErr w:type="spellEnd"/>
+      <w:r>
+        <w:rPr>
+          <w:lang w:val="en-US"/>
+        </w:rPr>
+        <w:t xml:space="preserve">)references </w:t>
+      </w:r>
+      <w:proofErr w:type="spellStart"/>
+      <w:r>
+        <w:rPr>
+          <w:lang w:val="en-US"/>
+        </w:rPr>
+        <w:t>curso</w:t>
+      </w:r>
+      <w:proofErr w:type="spellEnd"/>
+      <w:r>
+        <w:rPr>
+          <w:lang w:val="en-US"/>
+        </w:rPr>
+        <w:t>(</w:t>
+      </w:r>
+      <w:proofErr w:type="spellStart"/>
+      <w:r>
+        <w:rPr>
+          <w:lang w:val="en-US"/>
+        </w:rPr>
+        <w:t>idCurso</w:t>
+      </w:r>
+      <w:proofErr w:type="spellEnd"/>
+      <w:r>
+        <w:rPr>
+          <w:lang w:val="en-US"/>
+        </w:rPr>
+        <w:t>),</w:t>
+      </w:r>
+    </w:p>
+    <w:p>
+      <w:pPr>
+        <w:rPr>
+          <w:lang w:val="en-US"/>
+        </w:rPr>
+      </w:pPr>
+      <w:proofErr w:type="spellStart"/>
+      <w:r>
+        <w:rPr>
+          <w:lang w:val="en-US"/>
+        </w:rPr>
+        <w:t>nomeAtividade</w:t>
+      </w:r>
+      <w:proofErr w:type="spellEnd"/>
+      <w:r>
+        <w:rPr>
+          <w:lang w:val="en-US"/>
+        </w:rPr>
+        <w:t xml:space="preserve"> </w:t>
+      </w:r>
+      <w:proofErr w:type="gramStart"/>
+      <w:r>
+        <w:rPr>
+          <w:lang w:val="en-US"/>
+        </w:rPr>
+        <w:t>varchar(</w:t>
+      </w:r>
+      <w:proofErr w:type="gramEnd"/>
+      <w:r>
+        <w:rPr>
+          <w:lang w:val="en-US"/>
+        </w:rPr>
+        <w:t>100) not null,</w:t>
+      </w:r>
+    </w:p>
+    <w:p>
+      <w:pPr>
+        <w:rPr>
+          <w:lang w:val="en-US"/>
+        </w:rPr>
+      </w:pPr>
+      <w:proofErr w:type="spellStart"/>
+      <w:r>
+        <w:rPr>
+          <w:lang w:val="en-US"/>
+        </w:rPr>
+        <w:t>descricaoAtividade</w:t>
+      </w:r>
+      <w:proofErr w:type="spellEnd"/>
+      <w:r>
+        <w:rPr>
+          <w:lang w:val="en-US"/>
+        </w:rPr>
+        <w:t xml:space="preserve"> </w:t>
+      </w:r>
+      <w:proofErr w:type="gramStart"/>
+      <w:r>
+        <w:rPr>
+          <w:lang w:val="en-US"/>
+        </w:rPr>
+        <w:t>varchar(</w:t>
+      </w:r>
+      <w:proofErr w:type="gramEnd"/>
+      <w:r>
+        <w:rPr>
+          <w:lang w:val="en-US"/>
+        </w:rPr>
+        <w:t>500) not null,</w:t>
+      </w:r>
+    </w:p>
+    <w:p>
+      <w:pPr>
+        <w:rPr>
+          <w:lang w:val="en-US"/>
+        </w:rPr>
+      </w:pPr>
+      <w:proofErr w:type="spellStart"/>
+      <w:r>
+        <w:rPr>
+          <w:lang w:val="en-US"/>
+        </w:rPr>
+        <w:t>dataLimite</w:t>
+      </w:r>
+      <w:proofErr w:type="spellEnd"/>
+      <w:r>
+        <w:rPr>
+          <w:lang w:val="en-US"/>
+        </w:rPr>
+        <w:t xml:space="preserve"> </w:t>
+      </w:r>
+      <w:proofErr w:type="gramStart"/>
+      <w:r>
+        <w:rPr>
+          <w:lang w:val="en-US"/>
+        </w:rPr>
+        <w:t>varchar(</w:t>
+      </w:r>
+      <w:proofErr w:type="gramEnd"/>
+      <w:r>
+        <w:rPr>
+          <w:lang w:val="en-US"/>
+        </w:rPr>
+        <w:t>10) not null,</w:t>
+      </w:r>
+    </w:p>
+    <w:p>
+      <w:pPr>
+        <w:rPr>
+          <w:lang w:val="en-US"/>
+        </w:rPr>
+      </w:pPr>
+      <w:proofErr w:type="spellStart"/>
+      <w:r>
+        <w:rPr>
+          <w:lang w:val="en-US"/>
+        </w:rPr>
+        <w:t>notaAtividade</w:t>
+      </w:r>
+      <w:proofErr w:type="spellEnd"/>
+      <w:r>
+        <w:rPr>
+          <w:lang w:val="en-US"/>
+        </w:rPr>
+        <w:t xml:space="preserve"> </w:t>
+      </w:r>
+      <w:proofErr w:type="gramStart"/>
+      <w:r>
+        <w:rPr>
+          <w:lang w:val="en-US"/>
+        </w:rPr>
+        <w:t>varchar(</w:t>
+      </w:r>
+      <w:proofErr w:type="gramEnd"/>
+      <w:r>
+        <w:rPr>
+          <w:lang w:val="en-US"/>
+        </w:rPr>
         <w:t>5) not null</w:t>
       </w:r>
+    </w:p>
+    <w:p>
+      <w:pPr>
+        <w:rPr>
+          <w:lang w:val="en-US"/>
+        </w:rPr>
+      </w:pPr>
+      <w:r>
+        <w:rPr>
+          <w:lang w:val="en-US"/>
+        </w:rPr>
+        <w:t>);</w:t>
+      </w:r>
+    </w:p>
+    <w:p>
+      <w:pPr>
+        <w:rPr>
+          <w:lang w:val="en-US"/>
+        </w:rPr>
+      </w:pPr>
+    </w:p>
+    <w:p>
+      <w:pPr>
+        <w:rPr>
+          <w:lang w:val="en-US"/>
+        </w:rPr>
+      </w:pPr>
+      <w:r>
+        <w:rPr>
+          <w:lang w:val="en-US"/>
+        </w:rPr>
+        <w:t xml:space="preserve">Create table </w:t>
+      </w:r>
+      <w:proofErr w:type="spellStart"/>
+      <w:proofErr w:type="gramStart"/>
+      <w:r>
+        <w:rPr>
+          <w:lang w:val="en-US"/>
+        </w:rPr>
+        <w:t>chamada</w:t>
+      </w:r>
+      <w:proofErr w:type="spellEnd"/>
+      <w:r>
+        <w:rPr>
+          <w:lang w:val="en-US"/>
+        </w:rPr>
+        <w:t>(</w:t>
+      </w:r>
+      <w:proofErr w:type="gramEnd"/>
+    </w:p>
+    <w:p>
+      <w:pPr>
+        <w:rPr>
+          <w:lang w:val="en-US"/>
+        </w:rPr>
+      </w:pPr>
+      <w:proofErr w:type="spellStart"/>
+      <w:r>
+        <w:rPr>
+          <w:lang w:val="en-US"/>
+        </w:rPr>
+        <w:t>idCurso</w:t>
+      </w:r>
+      <w:proofErr w:type="spellEnd"/>
+      <w:r>
+        <w:rPr>
+          <w:lang w:val="en-US"/>
+        </w:rPr>
+        <w:t xml:space="preserve"> </w:t>
+      </w:r>
+      <w:proofErr w:type="gramStart"/>
+      <w:r>
+        <w:rPr>
+          <w:lang w:val="en-US"/>
+        </w:rPr>
+        <w:t>int(</w:t>
+      </w:r>
+      <w:proofErr w:type="gramEnd"/>
+      <w:r>
+        <w:rPr>
+          <w:lang w:val="en-US"/>
+        </w:rPr>
+        <w:t>9)</w:t>
+      </w:r>
+      <w:r>
+        <w:rPr>
+          <w:lang w:val="en-US"/>
+        </w:rPr>
+        <w:t xml:space="preserve"> not null</w:t>
+      </w:r>
+      <w:r>
+        <w:rPr>
+          <w:lang w:val="en-US"/>
+        </w:rPr>
+        <w:t xml:space="preserve"> </w:t>
+      </w:r>
+      <w:proofErr w:type="spellStart"/>
+      <w:r>
+        <w:rPr>
+          <w:lang w:val="en-US"/>
+        </w:rPr>
+        <w:t>auto_increment</w:t>
+      </w:r>
+      <w:proofErr w:type="spellEnd"/>
       <w:r>
         <w:rPr>
           <w:lang w:val="en-US"/>
@@ -1598,82 +2760,67 @@
           <w:lang w:val="en-US"/>
         </w:rPr>
       </w:pPr>
-      <w:proofErr w:type="spellStart"/>
-      <w:r>
-        <w:rPr>
-          <w:lang w:val="en-US"/>
-        </w:rPr>
-        <w:t>formacaoProf</w:t>
-      </w:r>
-      <w:proofErr w:type="spellEnd"/>
-      <w:r>
-        <w:rPr>
-          <w:lang w:val="en-US"/>
-        </w:rPr>
-        <w:t xml:space="preserve"> </w:t>
-      </w:r>
-      <w:proofErr w:type="gramStart"/>
-      <w:r>
-        <w:rPr>
-          <w:lang w:val="en-US"/>
-        </w:rPr>
-        <w:t>varchar(</w:t>
-      </w:r>
-      <w:proofErr w:type="gramEnd"/>
-      <w:r>
-        <w:rPr>
-          <w:lang w:val="en-US"/>
-        </w:rPr>
-        <w:t>50) not null,</w:t>
-      </w:r>
-    </w:p>
-    <w:p>
-      <w:pPr>
-        <w:rPr>
-          <w:lang w:val="en-US"/>
-        </w:rPr>
-      </w:pPr>
-      <w:proofErr w:type="spellStart"/>
-      <w:r>
-        <w:rPr>
-          <w:lang w:val="en-US"/>
-        </w:rPr>
-        <w:t>nivelProf</w:t>
-      </w:r>
-      <w:proofErr w:type="spellEnd"/>
-      <w:r>
-        <w:rPr>
-          <w:lang w:val="en-US"/>
-        </w:rPr>
-        <w:t xml:space="preserve"> </w:t>
-      </w:r>
-      <w:proofErr w:type="gramStart"/>
-      <w:r>
-        <w:rPr>
-          <w:lang w:val="en-US"/>
-        </w:rPr>
-        <w:t>varchar(</w:t>
-      </w:r>
-      <w:proofErr w:type="gramEnd"/>
-      <w:r>
-        <w:rPr>
-          <w:lang w:val="en-US"/>
-        </w:rPr>
-        <w:t>20) not null,</w:t>
-      </w:r>
-    </w:p>
-    <w:p>
-      <w:pPr>
-        <w:rPr>
-          <w:lang w:val="en-US"/>
-        </w:rPr>
-      </w:pPr>
-      <w:proofErr w:type="spellStart"/>
-      <w:r>
-        <w:rPr>
-          <w:lang w:val="en-US"/>
-        </w:rPr>
-        <w:t>idTurma</w:t>
+      <w:r>
+        <w:rPr>
+          <w:lang w:val="en-US"/>
+        </w:rPr>
+        <w:t>foreign key (</w:t>
+      </w:r>
+      <w:proofErr w:type="spellStart"/>
+      <w:r>
+        <w:rPr>
+          <w:lang w:val="en-US"/>
+        </w:rPr>
+        <w:t>idCurso</w:t>
+      </w:r>
+      <w:proofErr w:type="spellEnd"/>
+      <w:r>
+        <w:rPr>
+          <w:lang w:val="en-US"/>
+        </w:rPr>
+        <w:t xml:space="preserve">)references </w:t>
+      </w:r>
+      <w:proofErr w:type="spellStart"/>
+      <w:r>
+        <w:rPr>
+          <w:lang w:val="en-US"/>
+        </w:rPr>
+        <w:t>curso</w:t>
+      </w:r>
+      <w:proofErr w:type="spellEnd"/>
+      <w:r>
+        <w:rPr>
+          <w:lang w:val="en-US"/>
+        </w:rPr>
+        <w:t>(</w:t>
+      </w:r>
+      <w:proofErr w:type="spellStart"/>
+      <w:r>
+        <w:rPr>
+          <w:lang w:val="en-US"/>
+        </w:rPr>
+        <w:t>idCurso</w:t>
+      </w:r>
+      <w:proofErr w:type="spellEnd"/>
+      <w:r>
+        <w:rPr>
+          <w:lang w:val="en-US"/>
+        </w:rPr>
+        <w:t>),</w:t>
+      </w:r>
+    </w:p>
+    <w:p>
+      <w:pPr>
+        <w:rPr>
+          <w:lang w:val="en-US"/>
+        </w:rPr>
+      </w:pPr>
+      <w:proofErr w:type="spellStart"/>
+      <w:r>
+        <w:rPr>
+          <w:lang w:val="en-US"/>
+        </w:rPr>
+        <w:t>idProf</w:t>
       </w:r>
       <w:proofErr w:type="spellEnd"/>
       <w:r>
@@ -1726,7 +2873,96 @@
         <w:rPr>
           <w:lang w:val="en-US"/>
         </w:rPr>
-        <w:t>idTurma</w:t>
+        <w:t>idProf</w:t>
+      </w:r>
+      <w:proofErr w:type="spellEnd"/>
+      <w:r>
+        <w:rPr>
+          <w:lang w:val="en-US"/>
+        </w:rPr>
+        <w:t>)references professor(</w:t>
+      </w:r>
+      <w:proofErr w:type="spellStart"/>
+      <w:r>
+        <w:rPr>
+          <w:lang w:val="en-US"/>
+        </w:rPr>
+        <w:t>idProf</w:t>
+      </w:r>
+      <w:proofErr w:type="spellEnd"/>
+      <w:r>
+        <w:rPr>
+          <w:lang w:val="en-US"/>
+        </w:rPr>
+        <w:t>),</w:t>
+      </w:r>
+    </w:p>
+    <w:p>
+      <w:pPr>
+        <w:rPr>
+          <w:lang w:val="en-US"/>
+        </w:rPr>
+      </w:pPr>
+      <w:proofErr w:type="spellStart"/>
+      <w:r>
+        <w:rPr>
+          <w:lang w:val="en-US"/>
+        </w:rPr>
+        <w:t>idAluno</w:t>
+      </w:r>
+      <w:proofErr w:type="spellEnd"/>
+      <w:r>
+        <w:rPr>
+          <w:lang w:val="en-US"/>
+        </w:rPr>
+        <w:t xml:space="preserve"> </w:t>
+      </w:r>
+      <w:proofErr w:type="gramStart"/>
+      <w:r>
+        <w:rPr>
+          <w:lang w:val="en-US"/>
+        </w:rPr>
+        <w:t>int(</w:t>
+      </w:r>
+      <w:proofErr w:type="gramEnd"/>
+      <w:r>
+        <w:rPr>
+          <w:lang w:val="en-US"/>
+        </w:rPr>
+        <w:t>9)</w:t>
+      </w:r>
+      <w:r>
+        <w:rPr>
+          <w:lang w:val="en-US"/>
+        </w:rPr>
+        <w:t xml:space="preserve"> not null</w:t>
+      </w:r>
+      <w:r>
+        <w:rPr>
+          <w:lang w:val="en-US"/>
+        </w:rPr>
+        <w:t>,</w:t>
+      </w:r>
+    </w:p>
+    <w:p>
+      <w:pPr>
+        <w:rPr>
+          <w:lang w:val="en-US"/>
+        </w:rPr>
+      </w:pPr>
+      <w:r>
+        <w:rPr>
+          <w:lang w:val="en-US"/>
+        </w:rPr>
+        <w:lastRenderedPageBreak/>
+        <w:t>foreign key (</w:t>
+      </w:r>
+      <w:proofErr w:type="spellStart"/>
+      <w:r>
+        <w:rPr>
+          <w:lang w:val="en-US"/>
+        </w:rPr>
+        <w:t>idAluno</w:t>
       </w:r>
       <w:proofErr w:type="spellEnd"/>
       <w:r>
@@ -1740,7 +2976,7 @@
         <w:rPr>
           <w:lang w:val="en-US"/>
         </w:rPr>
-        <w:t>turma</w:t>
+        <w:t>aluno</w:t>
       </w:r>
       <w:proofErr w:type="spellEnd"/>
       <w:r>
@@ -1754,7 +2990,7 @@
         <w:rPr>
           <w:lang w:val="en-US"/>
         </w:rPr>
-        <w:t>idTurma</w:t>
+        <w:t>idAluno</w:t>
       </w:r>
       <w:proofErr w:type="spellEnd"/>
       <w:r>
@@ -1775,1207 +3011,6 @@
         <w:rPr>
           <w:lang w:val="en-US"/>
         </w:rPr>
-        <w:t>loginProf</w:t>
-      </w:r>
-      <w:proofErr w:type="spellEnd"/>
-      <w:r>
-        <w:rPr>
-          <w:lang w:val="en-US"/>
-        </w:rPr>
-        <w:t xml:space="preserve"> </w:t>
-      </w:r>
-      <w:proofErr w:type="gramStart"/>
-      <w:r>
-        <w:rPr>
-          <w:lang w:val="en-US"/>
-        </w:rPr>
-        <w:t>varchar(</w:t>
-      </w:r>
-      <w:proofErr w:type="gramEnd"/>
-      <w:r>
-        <w:rPr>
-          <w:lang w:val="en-US"/>
-        </w:rPr>
-        <w:t>100) not null,</w:t>
-      </w:r>
-    </w:p>
-    <w:p>
-      <w:pPr>
-        <w:rPr>
-          <w:lang w:val="en-US"/>
-        </w:rPr>
-      </w:pPr>
-      <w:proofErr w:type="spellStart"/>
-      <w:r>
-        <w:rPr>
-          <w:lang w:val="en-US"/>
-        </w:rPr>
-        <w:t>senhaProf</w:t>
-      </w:r>
-      <w:proofErr w:type="spellEnd"/>
-      <w:r>
-        <w:rPr>
-          <w:lang w:val="en-US"/>
-        </w:rPr>
-        <w:t xml:space="preserve"> </w:t>
-      </w:r>
-      <w:proofErr w:type="gramStart"/>
-      <w:r>
-        <w:rPr>
-          <w:lang w:val="en-US"/>
-        </w:rPr>
-        <w:t>varchar(</w:t>
-      </w:r>
-      <w:proofErr w:type="gramEnd"/>
-      <w:r>
-        <w:rPr>
-          <w:lang w:val="en-US"/>
-        </w:rPr>
-        <w:t>50) not null</w:t>
-      </w:r>
-    </w:p>
-    <w:p>
-      <w:pPr>
-        <w:rPr>
-          <w:lang w:val="en-US"/>
-        </w:rPr>
-      </w:pPr>
-      <w:r>
-        <w:rPr>
-          <w:lang w:val="en-US"/>
-        </w:rPr>
-        <w:t>);</w:t>
-      </w:r>
-    </w:p>
-    <w:p>
-      <w:pPr>
-        <w:rPr>
-          <w:lang w:val="en-US"/>
-        </w:rPr>
-      </w:pPr>
-    </w:p>
-    <w:p>
-      <w:pPr>
-        <w:rPr>
-          <w:lang w:val="en-US"/>
-        </w:rPr>
-      </w:pPr>
-      <w:r>
-        <w:rPr>
-          <w:lang w:val="en-US"/>
-        </w:rPr>
-        <w:t xml:space="preserve">Create table </w:t>
-      </w:r>
-      <w:proofErr w:type="spellStart"/>
-      <w:proofErr w:type="gramStart"/>
-      <w:r>
-        <w:rPr>
-          <w:lang w:val="en-US"/>
-        </w:rPr>
-        <w:t>aluno</w:t>
-      </w:r>
-      <w:proofErr w:type="spellEnd"/>
-      <w:r>
-        <w:rPr>
-          <w:lang w:val="en-US"/>
-        </w:rPr>
-        <w:t>(</w:t>
-      </w:r>
-      <w:proofErr w:type="gramEnd"/>
-    </w:p>
-    <w:p>
-      <w:pPr>
-        <w:rPr>
-          <w:lang w:val="en-US"/>
-        </w:rPr>
-      </w:pPr>
-      <w:proofErr w:type="spellStart"/>
-      <w:r>
-        <w:rPr>
-          <w:lang w:val="en-US"/>
-        </w:rPr>
-        <w:t>idAluno</w:t>
-      </w:r>
-      <w:proofErr w:type="spellEnd"/>
-      <w:r>
-        <w:rPr>
-          <w:lang w:val="en-US"/>
-        </w:rPr>
-        <w:t xml:space="preserve"> int (9) not null primary key</w:t>
-      </w:r>
-      <w:r>
-        <w:rPr>
-          <w:lang w:val="en-US"/>
-        </w:rPr>
-        <w:t xml:space="preserve"> </w:t>
-      </w:r>
-      <w:proofErr w:type="spellStart"/>
-      <w:r>
-        <w:rPr>
-          <w:lang w:val="en-US"/>
-        </w:rPr>
-        <w:t>auto_increment</w:t>
-      </w:r>
-      <w:proofErr w:type="spellEnd"/>
-      <w:r>
-        <w:rPr>
-          <w:lang w:val="en-US"/>
-        </w:rPr>
-        <w:t>,</w:t>
-      </w:r>
-    </w:p>
-    <w:p>
-      <w:r>
-        <w:t>nomeAluno varchar(50) not null,</w:t>
-      </w:r>
-    </w:p>
-    <w:p>
-      <w:r>
-        <w:t>cpfAluno varchar(14) not null,</w:t>
-      </w:r>
-    </w:p>
-    <w:p>
-      <w:r>
-        <w:t>nascAluno varchar(10) not null,</w:t>
-      </w:r>
-    </w:p>
-    <w:p>
-      <w:r>
-        <w:lastRenderedPageBreak/>
-        <w:t>telAluno v</w:t>
-      </w:r>
-      <w:r>
-        <w:t>archar(14),</w:t>
-      </w:r>
-    </w:p>
-    <w:p>
-      <w:r>
-        <w:t>celAluno varchar(16),</w:t>
-      </w:r>
-    </w:p>
-    <w:p>
-      <w:pPr>
-        <w:rPr>
-          <w:lang w:val="en-US"/>
-        </w:rPr>
-      </w:pPr>
-      <w:proofErr w:type="spellStart"/>
-      <w:r>
-        <w:rPr>
-          <w:lang w:val="en-US"/>
-        </w:rPr>
-        <w:t>cepAluno</w:t>
-      </w:r>
-      <w:proofErr w:type="spellEnd"/>
-      <w:r>
-        <w:rPr>
-          <w:lang w:val="en-US"/>
-        </w:rPr>
-        <w:t xml:space="preserve"> </w:t>
-      </w:r>
-      <w:proofErr w:type="gramStart"/>
-      <w:r>
-        <w:rPr>
-          <w:lang w:val="en-US"/>
-        </w:rPr>
-        <w:t>varchar(</w:t>
-      </w:r>
-      <w:proofErr w:type="gramEnd"/>
-      <w:r>
-        <w:rPr>
-          <w:lang w:val="en-US"/>
-        </w:rPr>
-        <w:t>9) not null,</w:t>
-      </w:r>
-    </w:p>
-    <w:p>
-      <w:pPr>
-        <w:rPr>
-          <w:lang w:val="en-US"/>
-        </w:rPr>
-      </w:pPr>
-      <w:proofErr w:type="spellStart"/>
-      <w:r>
-        <w:rPr>
-          <w:lang w:val="en-US"/>
-        </w:rPr>
-        <w:t>ufAluno</w:t>
-      </w:r>
-      <w:proofErr w:type="spellEnd"/>
-      <w:r>
-        <w:rPr>
-          <w:lang w:val="en-US"/>
-        </w:rPr>
-        <w:t xml:space="preserve"> </w:t>
-      </w:r>
-      <w:proofErr w:type="gramStart"/>
-      <w:r>
-        <w:rPr>
-          <w:lang w:val="en-US"/>
-        </w:rPr>
-        <w:t>varchar(</w:t>
-      </w:r>
-      <w:proofErr w:type="gramEnd"/>
-      <w:r>
-        <w:rPr>
-          <w:lang w:val="en-US"/>
-        </w:rPr>
-        <w:t>2) not null,</w:t>
-      </w:r>
-    </w:p>
-    <w:p>
-      <w:r>
-        <w:t>cidadeAluno varchar(50) not null,</w:t>
-      </w:r>
-    </w:p>
-    <w:p>
-      <w:r>
-        <w:t>bairroAluno varchar(50) not null,</w:t>
-      </w:r>
-    </w:p>
-    <w:p>
-      <w:pPr>
-        <w:rPr>
-          <w:lang w:val="en-US"/>
-        </w:rPr>
-      </w:pPr>
-      <w:proofErr w:type="spellStart"/>
-      <w:r>
-        <w:rPr>
-          <w:lang w:val="en-US"/>
-        </w:rPr>
-        <w:t>logradouroAluno</w:t>
-      </w:r>
-      <w:proofErr w:type="spellEnd"/>
-      <w:r>
-        <w:rPr>
-          <w:lang w:val="en-US"/>
-        </w:rPr>
-        <w:t xml:space="preserve"> </w:t>
-      </w:r>
-      <w:proofErr w:type="gramStart"/>
-      <w:r>
-        <w:rPr>
-          <w:lang w:val="en-US"/>
-        </w:rPr>
-        <w:t>varchar(</w:t>
-      </w:r>
-      <w:proofErr w:type="gramEnd"/>
-      <w:r>
-        <w:rPr>
-          <w:lang w:val="en-US"/>
-        </w:rPr>
-        <w:t>50) not null,</w:t>
-      </w:r>
-    </w:p>
-    <w:p>
-      <w:pPr>
-        <w:rPr>
-          <w:lang w:val="en-US"/>
-        </w:rPr>
-      </w:pPr>
-      <w:proofErr w:type="spellStart"/>
-      <w:r>
-        <w:rPr>
-          <w:lang w:val="en-US"/>
-        </w:rPr>
-        <w:t>numAluno</w:t>
-      </w:r>
-      <w:proofErr w:type="spellEnd"/>
-      <w:r>
-        <w:rPr>
-          <w:lang w:val="en-US"/>
-        </w:rPr>
-        <w:t xml:space="preserve"> </w:t>
-      </w:r>
-      <w:proofErr w:type="gramStart"/>
-      <w:r>
-        <w:rPr>
-          <w:lang w:val="en-US"/>
-        </w:rPr>
-        <w:t>int(</w:t>
-      </w:r>
-      <w:proofErr w:type="gramEnd"/>
-      <w:r>
-        <w:rPr>
-          <w:lang w:val="en-US"/>
-        </w:rPr>
-        <w:t>5) not null,</w:t>
-      </w:r>
-    </w:p>
-    <w:p>
-      <w:pPr>
-        <w:rPr>
-          <w:lang w:val="en-US"/>
-        </w:rPr>
-      </w:pPr>
-      <w:proofErr w:type="spellStart"/>
-      <w:r>
-        <w:rPr>
-          <w:lang w:val="en-US"/>
-        </w:rPr>
-        <w:t>idTurma</w:t>
-      </w:r>
-      <w:proofErr w:type="spellEnd"/>
-      <w:r>
-        <w:rPr>
-          <w:lang w:val="en-US"/>
-        </w:rPr>
-        <w:t xml:space="preserve"> </w:t>
-      </w:r>
-      <w:proofErr w:type="gramStart"/>
-      <w:r>
-        <w:rPr>
-          <w:lang w:val="en-US"/>
-        </w:rPr>
-        <w:t>int(</w:t>
-      </w:r>
-      <w:proofErr w:type="gramEnd"/>
-      <w:r>
-        <w:rPr>
-          <w:lang w:val="en-US"/>
-        </w:rPr>
-        <w:t>9)</w:t>
-      </w:r>
-      <w:r>
-        <w:rPr>
-          <w:lang w:val="en-US"/>
-        </w:rPr>
-        <w:t xml:space="preserve"> not null,</w:t>
-      </w:r>
-    </w:p>
-    <w:p>
-      <w:pPr>
-        <w:rPr>
-          <w:lang w:val="en-US"/>
-        </w:rPr>
-      </w:pPr>
-      <w:r>
-        <w:rPr>
-          <w:lang w:val="en-US"/>
-        </w:rPr>
-        <w:t>foreign key (</w:t>
-      </w:r>
-      <w:proofErr w:type="spellStart"/>
-      <w:r>
-        <w:rPr>
-          <w:lang w:val="en-US"/>
-        </w:rPr>
-        <w:t>idTurma</w:t>
-      </w:r>
-      <w:proofErr w:type="spellEnd"/>
-      <w:r>
-        <w:rPr>
-          <w:lang w:val="en-US"/>
-        </w:rPr>
-        <w:t xml:space="preserve">)references </w:t>
-      </w:r>
-      <w:proofErr w:type="spellStart"/>
-      <w:r>
-        <w:rPr>
-          <w:lang w:val="en-US"/>
-        </w:rPr>
-        <w:t>turma</w:t>
-      </w:r>
-      <w:proofErr w:type="spellEnd"/>
-      <w:r>
-        <w:rPr>
-          <w:lang w:val="en-US"/>
-        </w:rPr>
-        <w:t>(</w:t>
-      </w:r>
-      <w:proofErr w:type="spellStart"/>
-      <w:r>
-        <w:rPr>
-          <w:lang w:val="en-US"/>
-        </w:rPr>
-        <w:t>idTurma</w:t>
-      </w:r>
-      <w:proofErr w:type="spellEnd"/>
-      <w:r>
-        <w:rPr>
-          <w:lang w:val="en-US"/>
-        </w:rPr>
-        <w:t>),</w:t>
-      </w:r>
-    </w:p>
-    <w:p>
-      <w:pPr>
-        <w:rPr>
-          <w:lang w:val="en-US"/>
-        </w:rPr>
-      </w:pPr>
-      <w:proofErr w:type="spellStart"/>
-      <w:r>
-        <w:rPr>
-          <w:lang w:val="en-US"/>
-        </w:rPr>
-        <w:t>loginAluno</w:t>
-      </w:r>
-      <w:proofErr w:type="spellEnd"/>
-      <w:r>
-        <w:rPr>
-          <w:lang w:val="en-US"/>
-        </w:rPr>
-        <w:t xml:space="preserve"> </w:t>
-      </w:r>
-      <w:proofErr w:type="gramStart"/>
-      <w:r>
-        <w:rPr>
-          <w:lang w:val="en-US"/>
-        </w:rPr>
-        <w:t>varchar(</w:t>
-      </w:r>
-      <w:proofErr w:type="gramEnd"/>
-      <w:r>
-        <w:rPr>
-          <w:lang w:val="en-US"/>
-        </w:rPr>
-        <w:t>100) not null,</w:t>
-      </w:r>
-    </w:p>
-    <w:p>
-      <w:pPr>
-        <w:rPr>
-          <w:lang w:val="en-US"/>
-        </w:rPr>
-      </w:pPr>
-      <w:proofErr w:type="spellStart"/>
-      <w:r>
-        <w:rPr>
-          <w:lang w:val="en-US"/>
-        </w:rPr>
-        <w:t>senhaAluno</w:t>
-      </w:r>
-      <w:proofErr w:type="spellEnd"/>
-      <w:r>
-        <w:rPr>
-          <w:lang w:val="en-US"/>
-        </w:rPr>
-        <w:t xml:space="preserve"> </w:t>
-      </w:r>
-      <w:proofErr w:type="gramStart"/>
-      <w:r>
-        <w:rPr>
-          <w:lang w:val="en-US"/>
-        </w:rPr>
-        <w:t>varchar(</w:t>
-      </w:r>
-      <w:proofErr w:type="gramEnd"/>
-      <w:r>
-        <w:rPr>
-          <w:lang w:val="en-US"/>
-        </w:rPr>
-        <w:t>50) not null</w:t>
-      </w:r>
-    </w:p>
-    <w:p>
-      <w:pPr>
-        <w:rPr>
-          <w:lang w:val="en-US"/>
-        </w:rPr>
-      </w:pPr>
-      <w:r>
-        <w:rPr>
-          <w:lang w:val="en-US"/>
-        </w:rPr>
-        <w:t>);</w:t>
-      </w:r>
-    </w:p>
-    <w:p>
-      <w:pPr>
-        <w:rPr>
-          <w:lang w:val="en-US"/>
-        </w:rPr>
-      </w:pPr>
-    </w:p>
-    <w:p>
-      <w:pPr>
-        <w:rPr>
-          <w:lang w:val="en-US"/>
-        </w:rPr>
-      </w:pPr>
-      <w:r>
-        <w:rPr>
-          <w:lang w:val="en-US"/>
-        </w:rPr>
-        <w:t xml:space="preserve">Create table </w:t>
-      </w:r>
-      <w:proofErr w:type="spellStart"/>
-      <w:proofErr w:type="gramStart"/>
-      <w:r>
-        <w:rPr>
-          <w:lang w:val="en-US"/>
-        </w:rPr>
-        <w:t>atividade</w:t>
-      </w:r>
-      <w:proofErr w:type="spellEnd"/>
-      <w:r>
-        <w:rPr>
-          <w:lang w:val="en-US"/>
-        </w:rPr>
-        <w:t>(</w:t>
-      </w:r>
-      <w:proofErr w:type="gramEnd"/>
-    </w:p>
-    <w:p>
-      <w:pPr>
-        <w:rPr>
-          <w:lang w:val="en-US"/>
-        </w:rPr>
-      </w:pPr>
-      <w:proofErr w:type="spellStart"/>
-      <w:r>
-        <w:rPr>
-          <w:lang w:val="en-US"/>
-        </w:rPr>
-        <w:t>idAtividade</w:t>
-      </w:r>
-      <w:proofErr w:type="spellEnd"/>
-      <w:r>
-        <w:rPr>
-          <w:lang w:val="en-US"/>
-        </w:rPr>
-        <w:t xml:space="preserve"> </w:t>
-      </w:r>
-      <w:proofErr w:type="gramStart"/>
-      <w:r>
-        <w:rPr>
-          <w:lang w:val="en-US"/>
-        </w:rPr>
-        <w:t>int(</w:t>
-      </w:r>
-      <w:proofErr w:type="gramEnd"/>
-      <w:r>
-        <w:rPr>
-          <w:lang w:val="en-US"/>
-        </w:rPr>
-        <w:t>9) not null primary key</w:t>
-      </w:r>
-      <w:r>
-        <w:rPr>
-          <w:lang w:val="en-US"/>
-        </w:rPr>
-        <w:t xml:space="preserve"> </w:t>
-      </w:r>
-      <w:proofErr w:type="spellStart"/>
-      <w:r>
-        <w:rPr>
-          <w:lang w:val="en-US"/>
-        </w:rPr>
-        <w:t>auto_increment</w:t>
-      </w:r>
-      <w:proofErr w:type="spellEnd"/>
-      <w:r>
-        <w:rPr>
-          <w:lang w:val="en-US"/>
-        </w:rPr>
-        <w:t>,</w:t>
-      </w:r>
-    </w:p>
-    <w:p>
-      <w:pPr>
-        <w:rPr>
-          <w:lang w:val="en-US"/>
-        </w:rPr>
-      </w:pPr>
-      <w:proofErr w:type="spellStart"/>
-      <w:r>
-        <w:rPr>
-          <w:lang w:val="en-US"/>
-        </w:rPr>
-        <w:t>idCurso</w:t>
-      </w:r>
-      <w:proofErr w:type="spellEnd"/>
-      <w:r>
-        <w:rPr>
-          <w:lang w:val="en-US"/>
-        </w:rPr>
-        <w:t xml:space="preserve"> </w:t>
-      </w:r>
-      <w:proofErr w:type="gramStart"/>
-      <w:r>
-        <w:rPr>
-          <w:lang w:val="en-US"/>
-        </w:rPr>
-        <w:t>int(</w:t>
-      </w:r>
-      <w:proofErr w:type="gramEnd"/>
-      <w:r>
-        <w:rPr>
-          <w:lang w:val="en-US"/>
-        </w:rPr>
-        <w:t>9)</w:t>
-      </w:r>
-      <w:r>
-        <w:rPr>
-          <w:lang w:val="en-US"/>
-        </w:rPr>
-        <w:t xml:space="preserve"> not null,</w:t>
-      </w:r>
-    </w:p>
-    <w:p>
-      <w:pPr>
-        <w:rPr>
-          <w:lang w:val="en-US"/>
-        </w:rPr>
-      </w:pPr>
-      <w:r>
-        <w:rPr>
-          <w:lang w:val="en-US"/>
-        </w:rPr>
-        <w:t>foreign key (</w:t>
-      </w:r>
-      <w:proofErr w:type="spellStart"/>
-      <w:r>
-        <w:rPr>
-          <w:lang w:val="en-US"/>
-        </w:rPr>
-        <w:t>idCurso</w:t>
-      </w:r>
-      <w:proofErr w:type="spellEnd"/>
-      <w:r>
-        <w:rPr>
-          <w:lang w:val="en-US"/>
-        </w:rPr>
-        <w:t xml:space="preserve">)references </w:t>
-      </w:r>
-      <w:proofErr w:type="spellStart"/>
-      <w:r>
-        <w:rPr>
-          <w:lang w:val="en-US"/>
-        </w:rPr>
-        <w:t>curso</w:t>
-      </w:r>
-      <w:proofErr w:type="spellEnd"/>
-      <w:r>
-        <w:rPr>
-          <w:lang w:val="en-US"/>
-        </w:rPr>
-        <w:t>(</w:t>
-      </w:r>
-      <w:proofErr w:type="spellStart"/>
-      <w:r>
-        <w:rPr>
-          <w:lang w:val="en-US"/>
-        </w:rPr>
-        <w:t>idCurso</w:t>
-      </w:r>
-      <w:proofErr w:type="spellEnd"/>
-      <w:r>
-        <w:rPr>
-          <w:lang w:val="en-US"/>
-        </w:rPr>
-        <w:t>),</w:t>
-      </w:r>
-    </w:p>
-    <w:p>
-      <w:pPr>
-        <w:rPr>
-          <w:lang w:val="en-US"/>
-        </w:rPr>
-      </w:pPr>
-      <w:proofErr w:type="spellStart"/>
-      <w:r>
-        <w:rPr>
-          <w:lang w:val="en-US"/>
-        </w:rPr>
-        <w:t>nomeAtividade</w:t>
-      </w:r>
-      <w:proofErr w:type="spellEnd"/>
-      <w:r>
-        <w:rPr>
-          <w:lang w:val="en-US"/>
-        </w:rPr>
-        <w:t xml:space="preserve"> </w:t>
-      </w:r>
-      <w:proofErr w:type="gramStart"/>
-      <w:r>
-        <w:rPr>
-          <w:lang w:val="en-US"/>
-        </w:rPr>
-        <w:t>varchar(</w:t>
-      </w:r>
-      <w:proofErr w:type="gramEnd"/>
-      <w:r>
-        <w:rPr>
-          <w:lang w:val="en-US"/>
-        </w:rPr>
-        <w:t>100) not null,</w:t>
-      </w:r>
-    </w:p>
-    <w:p>
-      <w:pPr>
-        <w:rPr>
-          <w:lang w:val="en-US"/>
-        </w:rPr>
-      </w:pPr>
-      <w:proofErr w:type="spellStart"/>
-      <w:r>
-        <w:rPr>
-          <w:lang w:val="en-US"/>
-        </w:rPr>
-        <w:t>descricaoAtividade</w:t>
-      </w:r>
-      <w:proofErr w:type="spellEnd"/>
-      <w:r>
-        <w:rPr>
-          <w:lang w:val="en-US"/>
-        </w:rPr>
-        <w:t xml:space="preserve"> </w:t>
-      </w:r>
-      <w:proofErr w:type="gramStart"/>
-      <w:r>
-        <w:rPr>
-          <w:lang w:val="en-US"/>
-        </w:rPr>
-        <w:t>varchar(</w:t>
-      </w:r>
-      <w:proofErr w:type="gramEnd"/>
-      <w:r>
-        <w:rPr>
-          <w:lang w:val="en-US"/>
-        </w:rPr>
-        <w:t>500) not null,</w:t>
-      </w:r>
-    </w:p>
-    <w:p>
-      <w:pPr>
-        <w:rPr>
-          <w:lang w:val="en-US"/>
-        </w:rPr>
-      </w:pPr>
-      <w:proofErr w:type="spellStart"/>
-      <w:r>
-        <w:rPr>
-          <w:lang w:val="en-US"/>
-        </w:rPr>
-        <w:t>dataLimite</w:t>
-      </w:r>
-      <w:proofErr w:type="spellEnd"/>
-      <w:r>
-        <w:rPr>
-          <w:lang w:val="en-US"/>
-        </w:rPr>
-        <w:t xml:space="preserve"> </w:t>
-      </w:r>
-      <w:proofErr w:type="gramStart"/>
-      <w:r>
-        <w:rPr>
-          <w:lang w:val="en-US"/>
-        </w:rPr>
-        <w:t>varchar(</w:t>
-      </w:r>
-      <w:proofErr w:type="gramEnd"/>
-      <w:r>
-        <w:rPr>
-          <w:lang w:val="en-US"/>
-        </w:rPr>
-        <w:t>10) not null,</w:t>
-      </w:r>
-    </w:p>
-    <w:p>
-      <w:pPr>
-        <w:rPr>
-          <w:lang w:val="en-US"/>
-        </w:rPr>
-      </w:pPr>
-      <w:proofErr w:type="spellStart"/>
-      <w:r>
-        <w:rPr>
-          <w:lang w:val="en-US"/>
-        </w:rPr>
-        <w:t>notaAtividade</w:t>
-      </w:r>
-      <w:proofErr w:type="spellEnd"/>
-      <w:r>
-        <w:rPr>
-          <w:lang w:val="en-US"/>
-        </w:rPr>
-        <w:t xml:space="preserve"> </w:t>
-      </w:r>
-      <w:proofErr w:type="gramStart"/>
-      <w:r>
-        <w:rPr>
-          <w:lang w:val="en-US"/>
-        </w:rPr>
-        <w:t>varchar(</w:t>
-      </w:r>
-      <w:proofErr w:type="gramEnd"/>
-      <w:r>
-        <w:rPr>
-          <w:lang w:val="en-US"/>
-        </w:rPr>
-        <w:t>5) not null</w:t>
-      </w:r>
-    </w:p>
-    <w:p>
-      <w:pPr>
-        <w:rPr>
-          <w:lang w:val="en-US"/>
-        </w:rPr>
-      </w:pPr>
-      <w:r>
-        <w:rPr>
-          <w:lang w:val="en-US"/>
-        </w:rPr>
-        <w:t>);</w:t>
-      </w:r>
-    </w:p>
-    <w:p>
-      <w:pPr>
-        <w:rPr>
-          <w:lang w:val="en-US"/>
-        </w:rPr>
-      </w:pPr>
-    </w:p>
-    <w:p>
-      <w:pPr>
-        <w:rPr>
-          <w:lang w:val="en-US"/>
-        </w:rPr>
-      </w:pPr>
-      <w:r>
-        <w:rPr>
-          <w:lang w:val="en-US"/>
-        </w:rPr>
-        <w:t xml:space="preserve">Create table </w:t>
-      </w:r>
-      <w:proofErr w:type="spellStart"/>
-      <w:proofErr w:type="gramStart"/>
-      <w:r>
-        <w:rPr>
-          <w:lang w:val="en-US"/>
-        </w:rPr>
-        <w:t>chamada</w:t>
-      </w:r>
-      <w:proofErr w:type="spellEnd"/>
-      <w:r>
-        <w:rPr>
-          <w:lang w:val="en-US"/>
-        </w:rPr>
-        <w:t>(</w:t>
-      </w:r>
-      <w:proofErr w:type="gramEnd"/>
-    </w:p>
-    <w:p>
-      <w:pPr>
-        <w:rPr>
-          <w:lang w:val="en-US"/>
-        </w:rPr>
-      </w:pPr>
-      <w:proofErr w:type="spellStart"/>
-      <w:r>
-        <w:rPr>
-          <w:lang w:val="en-US"/>
-        </w:rPr>
-        <w:t>idCurso</w:t>
-      </w:r>
-      <w:proofErr w:type="spellEnd"/>
-      <w:r>
-        <w:rPr>
-          <w:lang w:val="en-US"/>
-        </w:rPr>
-        <w:t xml:space="preserve"> </w:t>
-      </w:r>
-      <w:proofErr w:type="gramStart"/>
-      <w:r>
-        <w:rPr>
-          <w:lang w:val="en-US"/>
-        </w:rPr>
-        <w:t>int(</w:t>
-      </w:r>
-      <w:proofErr w:type="gramEnd"/>
-      <w:r>
-        <w:rPr>
-          <w:lang w:val="en-US"/>
-        </w:rPr>
-        <w:t>9)</w:t>
-      </w:r>
-      <w:r>
-        <w:rPr>
-          <w:lang w:val="en-US"/>
-        </w:rPr>
-        <w:t xml:space="preserve"> not null</w:t>
-      </w:r>
-      <w:r>
-        <w:rPr>
-          <w:lang w:val="en-US"/>
-        </w:rPr>
-        <w:t xml:space="preserve"> </w:t>
-      </w:r>
-      <w:proofErr w:type="spellStart"/>
-      <w:r>
-        <w:rPr>
-          <w:lang w:val="en-US"/>
-        </w:rPr>
-        <w:t>auto_increment</w:t>
-      </w:r>
-      <w:proofErr w:type="spellEnd"/>
-      <w:r>
-        <w:rPr>
-          <w:lang w:val="en-US"/>
-        </w:rPr>
-        <w:t>,</w:t>
-      </w:r>
-    </w:p>
-    <w:p>
-      <w:pPr>
-        <w:rPr>
-          <w:lang w:val="en-US"/>
-        </w:rPr>
-      </w:pPr>
-      <w:r>
-        <w:rPr>
-          <w:lang w:val="en-US"/>
-        </w:rPr>
-        <w:t>foreign key (</w:t>
-      </w:r>
-      <w:proofErr w:type="spellStart"/>
-      <w:r>
-        <w:rPr>
-          <w:lang w:val="en-US"/>
-        </w:rPr>
-        <w:t>idCurso</w:t>
-      </w:r>
-      <w:proofErr w:type="spellEnd"/>
-      <w:r>
-        <w:rPr>
-          <w:lang w:val="en-US"/>
-        </w:rPr>
-        <w:t xml:space="preserve">)references </w:t>
-      </w:r>
-      <w:proofErr w:type="spellStart"/>
-      <w:r>
-        <w:rPr>
-          <w:lang w:val="en-US"/>
-        </w:rPr>
-        <w:t>curso</w:t>
-      </w:r>
-      <w:proofErr w:type="spellEnd"/>
-      <w:r>
-        <w:rPr>
-          <w:lang w:val="en-US"/>
-        </w:rPr>
-        <w:t>(</w:t>
-      </w:r>
-      <w:proofErr w:type="spellStart"/>
-      <w:r>
-        <w:rPr>
-          <w:lang w:val="en-US"/>
-        </w:rPr>
-        <w:t>idCurso</w:t>
-      </w:r>
-      <w:proofErr w:type="spellEnd"/>
-      <w:r>
-        <w:rPr>
-          <w:lang w:val="en-US"/>
-        </w:rPr>
-        <w:t>),</w:t>
-      </w:r>
-    </w:p>
-    <w:p>
-      <w:pPr>
-        <w:rPr>
-          <w:lang w:val="en-US"/>
-        </w:rPr>
-      </w:pPr>
-      <w:proofErr w:type="spellStart"/>
-      <w:r>
-        <w:rPr>
-          <w:lang w:val="en-US"/>
-        </w:rPr>
-        <w:t>idProf</w:t>
-      </w:r>
-      <w:proofErr w:type="spellEnd"/>
-      <w:r>
-        <w:rPr>
-          <w:lang w:val="en-US"/>
-        </w:rPr>
-        <w:t xml:space="preserve"> </w:t>
-      </w:r>
-      <w:proofErr w:type="gramStart"/>
-      <w:r>
-        <w:rPr>
-          <w:lang w:val="en-US"/>
-        </w:rPr>
-        <w:t>int(</w:t>
-      </w:r>
-      <w:proofErr w:type="gramEnd"/>
-      <w:r>
-        <w:rPr>
-          <w:lang w:val="en-US"/>
-        </w:rPr>
-        <w:t>9)</w:t>
-      </w:r>
-      <w:r>
-        <w:rPr>
-          <w:lang w:val="en-US"/>
-        </w:rPr>
-        <w:t xml:space="preserve"> not null</w:t>
-      </w:r>
-      <w:r>
-        <w:rPr>
-          <w:lang w:val="en-US"/>
-        </w:rPr>
-        <w:t>,</w:t>
-      </w:r>
-    </w:p>
-    <w:p>
-      <w:pPr>
-        <w:rPr>
-          <w:lang w:val="en-US"/>
-        </w:rPr>
-      </w:pPr>
-      <w:r>
-        <w:rPr>
-          <w:lang w:val="en-US"/>
-        </w:rPr>
-        <w:t>foreign key (</w:t>
-      </w:r>
-      <w:proofErr w:type="spellStart"/>
-      <w:r>
-        <w:rPr>
-          <w:lang w:val="en-US"/>
-        </w:rPr>
-        <w:t>idProf</w:t>
-      </w:r>
-      <w:proofErr w:type="spellEnd"/>
-      <w:r>
-        <w:rPr>
-          <w:lang w:val="en-US"/>
-        </w:rPr>
-        <w:t>)references professor(</w:t>
-      </w:r>
-      <w:proofErr w:type="spellStart"/>
-      <w:r>
-        <w:rPr>
-          <w:lang w:val="en-US"/>
-        </w:rPr>
-        <w:t>idProf</w:t>
-      </w:r>
-      <w:proofErr w:type="spellEnd"/>
-      <w:r>
-        <w:rPr>
-          <w:lang w:val="en-US"/>
-        </w:rPr>
-        <w:t>),</w:t>
-      </w:r>
-    </w:p>
-    <w:p>
-      <w:pPr>
-        <w:rPr>
-          <w:lang w:val="en-US"/>
-        </w:rPr>
-      </w:pPr>
-      <w:proofErr w:type="spellStart"/>
-      <w:r>
-        <w:rPr>
-          <w:lang w:val="en-US"/>
-        </w:rPr>
-        <w:t>idAluno</w:t>
-      </w:r>
-      <w:proofErr w:type="spellEnd"/>
-      <w:r>
-        <w:rPr>
-          <w:lang w:val="en-US"/>
-        </w:rPr>
-        <w:t xml:space="preserve"> </w:t>
-      </w:r>
-      <w:proofErr w:type="gramStart"/>
-      <w:r>
-        <w:rPr>
-          <w:lang w:val="en-US"/>
-        </w:rPr>
-        <w:t>int(</w:t>
-      </w:r>
-      <w:proofErr w:type="gramEnd"/>
-      <w:r>
-        <w:rPr>
-          <w:lang w:val="en-US"/>
-        </w:rPr>
-        <w:t>9)</w:t>
-      </w:r>
-      <w:r>
-        <w:rPr>
-          <w:lang w:val="en-US"/>
-        </w:rPr>
-        <w:t xml:space="preserve"> not null</w:t>
-      </w:r>
-      <w:r>
-        <w:rPr>
-          <w:lang w:val="en-US"/>
-        </w:rPr>
-        <w:t>,</w:t>
-      </w:r>
-    </w:p>
-    <w:p>
-      <w:pPr>
-        <w:rPr>
-          <w:lang w:val="en-US"/>
-        </w:rPr>
-      </w:pPr>
-      <w:r>
-        <w:rPr>
-          <w:lang w:val="en-US"/>
-        </w:rPr>
-        <w:t>foreign key (</w:t>
-      </w:r>
-      <w:proofErr w:type="spellStart"/>
-      <w:r>
-        <w:rPr>
-          <w:lang w:val="en-US"/>
-        </w:rPr>
-        <w:t>idAluno</w:t>
-      </w:r>
-      <w:proofErr w:type="spellEnd"/>
-      <w:r>
-        <w:rPr>
-          <w:lang w:val="en-US"/>
-        </w:rPr>
-        <w:t xml:space="preserve">)references </w:t>
-      </w:r>
-      <w:proofErr w:type="spellStart"/>
-      <w:r>
-        <w:rPr>
-          <w:lang w:val="en-US"/>
-        </w:rPr>
-        <w:t>aluno</w:t>
-      </w:r>
-      <w:proofErr w:type="spellEnd"/>
-      <w:r>
-        <w:rPr>
-          <w:lang w:val="en-US"/>
-        </w:rPr>
-        <w:t>(</w:t>
-      </w:r>
-      <w:proofErr w:type="spellStart"/>
-      <w:r>
-        <w:rPr>
-          <w:lang w:val="en-US"/>
-        </w:rPr>
-        <w:t>idAluno</w:t>
-      </w:r>
-      <w:proofErr w:type="spellEnd"/>
-      <w:r>
-        <w:rPr>
-          <w:lang w:val="en-US"/>
-        </w:rPr>
-        <w:t>),</w:t>
-      </w:r>
-    </w:p>
-    <w:p>
-      <w:pPr>
-        <w:rPr>
-          <w:lang w:val="en-US"/>
-        </w:rPr>
-      </w:pPr>
-      <w:proofErr w:type="spellStart"/>
-      <w:r>
-        <w:rPr>
-          <w:lang w:val="en-US"/>
-        </w:rPr>
-        <w:lastRenderedPageBreak/>
         <w:t>diaChamada</w:t>
       </w:r>
       <w:proofErr w:type="spellEnd"/>

</xml_diff>

<commit_message>
Arrumado menu estudante, iniciado tabelas novas
</commit_message>
<xml_diff>
--- a/Banco/DataBase InstaCall.docx
+++ b/Banco/DataBase InstaCall.docx
@@ -2439,6 +2439,375 @@
         <w:rPr>
           <w:lang w:val="en-US"/>
         </w:rPr>
+        <w:t>id</w:t>
+      </w:r>
+      <w:r>
+        <w:rPr>
+          <w:lang w:val="en-US"/>
+        </w:rPr>
+        <w:t>Turma</w:t>
+      </w:r>
+      <w:proofErr w:type="spellEnd"/>
+      <w:r>
+        <w:rPr>
+          <w:lang w:val="en-US"/>
+        </w:rPr>
+        <w:t xml:space="preserve"> </w:t>
+      </w:r>
+      <w:proofErr w:type="gramStart"/>
+      <w:r>
+        <w:rPr>
+          <w:lang w:val="en-US"/>
+        </w:rPr>
+        <w:t>int(</w:t>
+      </w:r>
+      <w:proofErr w:type="gramEnd"/>
+      <w:r>
+        <w:rPr>
+          <w:lang w:val="en-US"/>
+        </w:rPr>
+        <w:t>9)</w:t>
+      </w:r>
+      <w:r>
+        <w:rPr>
+          <w:lang w:val="en-US"/>
+        </w:rPr>
+        <w:t xml:space="preserve"> not null,</w:t>
+      </w:r>
+    </w:p>
+    <w:p>
+      <w:pPr>
+        <w:rPr>
+          <w:lang w:val="en-US"/>
+        </w:rPr>
+      </w:pPr>
+      <w:r>
+        <w:rPr>
+          <w:lang w:val="en-US"/>
+        </w:rPr>
+        <w:t>foreign key (</w:t>
+      </w:r>
+      <w:proofErr w:type="spellStart"/>
+      <w:r>
+        <w:rPr>
+          <w:lang w:val="en-US"/>
+        </w:rPr>
+        <w:t>id</w:t>
+      </w:r>
+      <w:r>
+        <w:rPr>
+          <w:lang w:val="en-US"/>
+        </w:rPr>
+        <w:t>Turma</w:t>
+      </w:r>
+      <w:proofErr w:type="spellEnd"/>
+      <w:r>
+        <w:rPr>
+          <w:lang w:val="en-US"/>
+        </w:rPr>
+        <w:t xml:space="preserve">)references </w:t>
+      </w:r>
+      <w:proofErr w:type="spellStart"/>
+      <w:r>
+        <w:rPr>
+          <w:lang w:val="en-US"/>
+        </w:rPr>
+        <w:t>t</w:t>
+      </w:r>
+      <w:r>
+        <w:rPr>
+          <w:lang w:val="en-US"/>
+        </w:rPr>
+        <w:t>urma</w:t>
+      </w:r>
+      <w:proofErr w:type="spellEnd"/>
+      <w:r>
+        <w:rPr>
+          <w:lang w:val="en-US"/>
+        </w:rPr>
+        <w:t>(</w:t>
+      </w:r>
+      <w:proofErr w:type="spellStart"/>
+      <w:r>
+        <w:rPr>
+          <w:lang w:val="en-US"/>
+        </w:rPr>
+        <w:t>id</w:t>
+      </w:r>
+      <w:r>
+        <w:rPr>
+          <w:lang w:val="en-US"/>
+        </w:rPr>
+        <w:t>Turma</w:t>
+      </w:r>
+      <w:proofErr w:type="spellEnd"/>
+      <w:r>
+        <w:rPr>
+          <w:lang w:val="en-US"/>
+        </w:rPr>
+        <w:t>),</w:t>
+      </w:r>
+      <w:r>
+        <w:rPr>
+          <w:lang w:val="en-US"/>
+        </w:rPr>
+        <w:br/>
+      </w:r>
+      <w:proofErr w:type="spellStart"/>
+      <w:r>
+        <w:rPr>
+          <w:lang w:val="en-US"/>
+        </w:rPr>
+        <w:t>idProf</w:t>
+      </w:r>
+      <w:proofErr w:type="spellEnd"/>
+      <w:r>
+        <w:rPr>
+          <w:lang w:val="en-US"/>
+        </w:rPr>
+        <w:t xml:space="preserve"> int,</w:t>
+      </w:r>
+      <w:r>
+        <w:rPr>
+          <w:lang w:val="en-US"/>
+        </w:rPr>
+        <w:br/>
+        <w:t>foreign key (</w:t>
+      </w:r>
+      <w:proofErr w:type="spellStart"/>
+      <w:r>
+        <w:rPr>
+          <w:lang w:val="en-US"/>
+        </w:rPr>
+        <w:t>idProf</w:t>
+      </w:r>
+      <w:proofErr w:type="spellEnd"/>
+      <w:r>
+        <w:rPr>
+          <w:lang w:val="en-US"/>
+        </w:rPr>
+        <w:t>)references professor(</w:t>
+      </w:r>
+      <w:proofErr w:type="spellStart"/>
+      <w:r>
+        <w:rPr>
+          <w:lang w:val="en-US"/>
+        </w:rPr>
+        <w:t>idProf</w:t>
+      </w:r>
+      <w:proofErr w:type="spellEnd"/>
+      <w:r>
+        <w:rPr>
+          <w:lang w:val="en-US"/>
+        </w:rPr>
+        <w:t>),</w:t>
+      </w:r>
+      <w:r>
+        <w:rPr>
+          <w:lang w:val="en-US"/>
+        </w:rPr>
+        <w:br/>
+      </w:r>
+      <w:proofErr w:type="spellStart"/>
+      <w:r>
+        <w:rPr>
+          <w:lang w:val="en-US"/>
+        </w:rPr>
+        <w:t>nomeAtividade</w:t>
+      </w:r>
+      <w:proofErr w:type="spellEnd"/>
+      <w:r>
+        <w:rPr>
+          <w:lang w:val="en-US"/>
+        </w:rPr>
+        <w:t xml:space="preserve"> </w:t>
+      </w:r>
+      <w:proofErr w:type="gramStart"/>
+      <w:r>
+        <w:rPr>
+          <w:lang w:val="en-US"/>
+        </w:rPr>
+        <w:t>varchar(</w:t>
+      </w:r>
+      <w:proofErr w:type="gramEnd"/>
+      <w:r>
+        <w:rPr>
+          <w:lang w:val="en-US"/>
+        </w:rPr>
+        <w:t>100) not null,</w:t>
+      </w:r>
+    </w:p>
+    <w:p>
+      <w:pPr>
+        <w:rPr>
+          <w:lang w:val="en-US"/>
+        </w:rPr>
+      </w:pPr>
+      <w:proofErr w:type="spellStart"/>
+      <w:r>
+        <w:rPr>
+          <w:lang w:val="en-US"/>
+        </w:rPr>
+        <w:t>descricaoAtividade</w:t>
+      </w:r>
+      <w:proofErr w:type="spellEnd"/>
+      <w:r>
+        <w:rPr>
+          <w:lang w:val="en-US"/>
+        </w:rPr>
+        <w:t xml:space="preserve"> </w:t>
+      </w:r>
+      <w:proofErr w:type="gramStart"/>
+      <w:r>
+        <w:rPr>
+          <w:lang w:val="en-US"/>
+        </w:rPr>
+        <w:t>varchar(</w:t>
+      </w:r>
+      <w:proofErr w:type="gramEnd"/>
+      <w:r>
+        <w:rPr>
+          <w:lang w:val="en-US"/>
+        </w:rPr>
+        <w:t>10</w:t>
+      </w:r>
+      <w:r>
+        <w:rPr>
+          <w:lang w:val="en-US"/>
+        </w:rPr>
+        <w:t>00) not null,</w:t>
+      </w:r>
+    </w:p>
+    <w:p>
+      <w:pPr>
+        <w:rPr>
+          <w:lang w:val="en-US"/>
+        </w:rPr>
+      </w:pPr>
+      <w:proofErr w:type="spellStart"/>
+      <w:r>
+        <w:rPr>
+          <w:lang w:val="en-US"/>
+        </w:rPr>
+        <w:t>dataLimite</w:t>
+      </w:r>
+      <w:proofErr w:type="spellEnd"/>
+      <w:r>
+        <w:rPr>
+          <w:lang w:val="en-US"/>
+        </w:rPr>
+        <w:t xml:space="preserve"> </w:t>
+      </w:r>
+      <w:proofErr w:type="gramStart"/>
+      <w:r>
+        <w:rPr>
+          <w:lang w:val="en-US"/>
+        </w:rPr>
+        <w:t>varchar(</w:t>
+      </w:r>
+      <w:proofErr w:type="gramEnd"/>
+      <w:r>
+        <w:rPr>
+          <w:lang w:val="en-US"/>
+        </w:rPr>
+        <w:t>10) not null,</w:t>
+      </w:r>
+    </w:p>
+    <w:p>
+      <w:pPr>
+        <w:rPr>
+          <w:lang w:val="en-US"/>
+        </w:rPr>
+      </w:pPr>
+      <w:proofErr w:type="spellStart"/>
+      <w:r>
+        <w:rPr>
+          <w:lang w:val="en-US"/>
+        </w:rPr>
+        <w:t>notaAtividade</w:t>
+      </w:r>
+      <w:proofErr w:type="spellEnd"/>
+      <w:r>
+        <w:rPr>
+          <w:lang w:val="en-US"/>
+        </w:rPr>
+        <w:t xml:space="preserve"> </w:t>
+      </w:r>
+      <w:proofErr w:type="gramStart"/>
+      <w:r>
+        <w:rPr>
+          <w:lang w:val="en-US"/>
+        </w:rPr>
+        <w:t>varchar(</w:t>
+      </w:r>
+      <w:proofErr w:type="gramEnd"/>
+      <w:r>
+        <w:rPr>
+          <w:lang w:val="en-US"/>
+        </w:rPr>
+        <w:t>5)</w:t>
+      </w:r>
+    </w:p>
+    <w:p>
+      <w:pPr>
+        <w:rPr>
+          <w:lang w:val="en-US"/>
+        </w:rPr>
+      </w:pPr>
+      <w:r>
+        <w:rPr>
+          <w:lang w:val="en-US"/>
+        </w:rPr>
+        <w:t>);</w:t>
+      </w:r>
+    </w:p>
+    <w:p>
+      <w:pPr>
+        <w:rPr>
+          <w:lang w:val="en-US"/>
+        </w:rPr>
+      </w:pPr>
+    </w:p>
+    <w:p>
+      <w:pPr>
+        <w:rPr>
+          <w:lang w:val="en-US"/>
+        </w:rPr>
+      </w:pPr>
+      <w:r>
+        <w:rPr>
+          <w:lang w:val="en-US"/>
+        </w:rPr>
+        <w:t xml:space="preserve">Create table </w:t>
+      </w:r>
+      <w:proofErr w:type="spellStart"/>
+      <w:proofErr w:type="gramStart"/>
+      <w:r>
+        <w:rPr>
+          <w:lang w:val="en-US"/>
+        </w:rPr>
+        <w:t>chamada</w:t>
+      </w:r>
+      <w:proofErr w:type="spellEnd"/>
+      <w:r>
+        <w:rPr>
+          <w:lang w:val="en-US"/>
+        </w:rPr>
+        <w:t>(</w:t>
+      </w:r>
+      <w:proofErr w:type="gramEnd"/>
+    </w:p>
+    <w:p>
+      <w:pPr>
+        <w:rPr>
+          <w:lang w:val="en-US"/>
+        </w:rPr>
+      </w:pPr>
+      <w:proofErr w:type="spellStart"/>
+      <w:r>
+        <w:rPr>
+          <w:lang w:val="en-US"/>
+        </w:rPr>
         <w:t>idCurso</w:t>
       </w:r>
       <w:proofErr w:type="spellEnd"/>
@@ -2466,7 +2835,27 @@
         <w:rPr>
           <w:lang w:val="en-US"/>
         </w:rPr>
-        <w:t xml:space="preserve"> not null,</w:t>
+        <w:t xml:space="preserve"> not null</w:t>
+      </w:r>
+      <w:r>
+        <w:rPr>
+          <w:lang w:val="en-US"/>
+        </w:rPr>
+        <w:t xml:space="preserve"> </w:t>
+      </w:r>
+      <w:proofErr w:type="spellStart"/>
+      <w:r>
+        <w:rPr>
+          <w:lang w:val="en-US"/>
+        </w:rPr>
+        <w:t>auto_increment</w:t>
+      </w:r>
+      <w:proofErr w:type="spellEnd"/>
+      <w:r>
+        <w:rPr>
+          <w:lang w:val="en-US"/>
+        </w:rPr>
+        <w:t>,</w:t>
       </w:r>
     </w:p>
     <w:p>
@@ -2535,202 +2924,7 @@
         <w:rPr>
           <w:lang w:val="en-US"/>
         </w:rPr>
-        <w:t>nomeAtividade</w:t>
-      </w:r>
-      <w:proofErr w:type="spellEnd"/>
-      <w:r>
-        <w:rPr>
-          <w:lang w:val="en-US"/>
-        </w:rPr>
-        <w:t xml:space="preserve"> </w:t>
-      </w:r>
-      <w:proofErr w:type="gramStart"/>
-      <w:r>
-        <w:rPr>
-          <w:lang w:val="en-US"/>
-        </w:rPr>
-        <w:t>varchar(</w:t>
-      </w:r>
-      <w:proofErr w:type="gramEnd"/>
-      <w:r>
-        <w:rPr>
-          <w:lang w:val="en-US"/>
-        </w:rPr>
-        <w:t>100) not null,</w:t>
-      </w:r>
-    </w:p>
-    <w:p>
-      <w:pPr>
-        <w:rPr>
-          <w:lang w:val="en-US"/>
-        </w:rPr>
-      </w:pPr>
-      <w:proofErr w:type="spellStart"/>
-      <w:r>
-        <w:rPr>
-          <w:lang w:val="en-US"/>
-        </w:rPr>
-        <w:t>descricaoAtividade</w:t>
-      </w:r>
-      <w:proofErr w:type="spellEnd"/>
-      <w:r>
-        <w:rPr>
-          <w:lang w:val="en-US"/>
-        </w:rPr>
-        <w:t xml:space="preserve"> </w:t>
-      </w:r>
-      <w:proofErr w:type="gramStart"/>
-      <w:r>
-        <w:rPr>
-          <w:lang w:val="en-US"/>
-        </w:rPr>
-        <w:t>varchar(</w:t>
-      </w:r>
-      <w:proofErr w:type="gramEnd"/>
-      <w:r>
-        <w:rPr>
-          <w:lang w:val="en-US"/>
-        </w:rPr>
-        <w:t>10</w:t>
-      </w:r>
-      <w:r>
-        <w:rPr>
-          <w:lang w:val="en-US"/>
-        </w:rPr>
-        <w:t>00) not null,</w:t>
-      </w:r>
-    </w:p>
-    <w:p>
-      <w:pPr>
-        <w:rPr>
-          <w:lang w:val="en-US"/>
-        </w:rPr>
-      </w:pPr>
-      <w:proofErr w:type="spellStart"/>
-      <w:r>
-        <w:rPr>
-          <w:lang w:val="en-US"/>
-        </w:rPr>
-        <w:t>dataLimite</w:t>
-      </w:r>
-      <w:proofErr w:type="spellEnd"/>
-      <w:r>
-        <w:rPr>
-          <w:lang w:val="en-US"/>
-        </w:rPr>
-        <w:t xml:space="preserve"> </w:t>
-      </w:r>
-      <w:proofErr w:type="gramStart"/>
-      <w:r>
-        <w:rPr>
-          <w:lang w:val="en-US"/>
-        </w:rPr>
-        <w:t>varchar(</w:t>
-      </w:r>
-      <w:proofErr w:type="gramEnd"/>
-      <w:r>
-        <w:rPr>
-          <w:lang w:val="en-US"/>
-        </w:rPr>
-        <w:t>10) not null,</w:t>
-      </w:r>
-    </w:p>
-    <w:p>
-      <w:pPr>
-        <w:rPr>
-          <w:lang w:val="en-US"/>
-        </w:rPr>
-      </w:pPr>
-      <w:proofErr w:type="spellStart"/>
-      <w:r>
-        <w:rPr>
-          <w:lang w:val="en-US"/>
-        </w:rPr>
-        <w:t>notaAtividade</w:t>
-      </w:r>
-      <w:proofErr w:type="spellEnd"/>
-      <w:r>
-        <w:rPr>
-          <w:lang w:val="en-US"/>
-        </w:rPr>
-        <w:t xml:space="preserve"> </w:t>
-      </w:r>
-      <w:proofErr w:type="gramStart"/>
-      <w:r>
-        <w:rPr>
-          <w:lang w:val="en-US"/>
-        </w:rPr>
-        <w:t>varchar(</w:t>
-      </w:r>
-      <w:proofErr w:type="gramEnd"/>
-      <w:r>
-        <w:rPr>
-          <w:lang w:val="en-US"/>
-        </w:rPr>
-        <w:t>5)</w:t>
-      </w:r>
-    </w:p>
-    <w:p>
-      <w:pPr>
-        <w:rPr>
-          <w:lang w:val="en-US"/>
-        </w:rPr>
-      </w:pPr>
-      <w:r>
-        <w:rPr>
-          <w:lang w:val="en-US"/>
-        </w:rPr>
-        <w:t>);</w:t>
-      </w:r>
-    </w:p>
-    <w:p>
-      <w:pPr>
-        <w:rPr>
-          <w:lang w:val="en-US"/>
-        </w:rPr>
-      </w:pPr>
-    </w:p>
-    <w:p>
-      <w:pPr>
-        <w:rPr>
-          <w:lang w:val="en-US"/>
-        </w:rPr>
-      </w:pPr>
-      <w:r>
-        <w:rPr>
-          <w:lang w:val="en-US"/>
-        </w:rPr>
-        <w:t xml:space="preserve">Create table </w:t>
-      </w:r>
-      <w:proofErr w:type="spellStart"/>
-      <w:proofErr w:type="gramStart"/>
-      <w:r>
-        <w:rPr>
-          <w:lang w:val="en-US"/>
-        </w:rPr>
-        <w:t>chamada</w:t>
-      </w:r>
-      <w:proofErr w:type="spellEnd"/>
-      <w:r>
-        <w:rPr>
-          <w:lang w:val="en-US"/>
-        </w:rPr>
-        <w:t>(</w:t>
-      </w:r>
-      <w:proofErr w:type="gramEnd"/>
-    </w:p>
-    <w:p>
-      <w:pPr>
-        <w:rPr>
-          <w:lang w:val="en-US"/>
-        </w:rPr>
-      </w:pPr>
-      <w:proofErr w:type="spellStart"/>
-      <w:r>
-        <w:rPr>
-          <w:lang w:val="en-US"/>
-        </w:rPr>
-        <w:t>idCurso</w:t>
+        <w:t>idProf</w:t>
       </w:r>
       <w:proofErr w:type="spellEnd"/>
       <w:r>
@@ -2763,20 +2957,6 @@
         <w:rPr>
           <w:lang w:val="en-US"/>
         </w:rPr>
-        <w:t xml:space="preserve"> </w:t>
-      </w:r>
-      <w:proofErr w:type="spellStart"/>
-      <w:r>
-        <w:rPr>
-          <w:lang w:val="en-US"/>
-        </w:rPr>
-        <w:t>auto_increment</w:t>
-      </w:r>
-      <w:proofErr w:type="spellEnd"/>
-      <w:r>
-        <w:rPr>
-          <w:lang w:val="en-US"/>
-        </w:rPr>
         <w:t>,</w:t>
       </w:r>
     </w:p>
@@ -2797,35 +2977,21 @@
         <w:rPr>
           <w:lang w:val="en-US"/>
         </w:rPr>
-        <w:t>idCurso</w:t>
-      </w:r>
-      <w:proofErr w:type="spellEnd"/>
-      <w:r>
-        <w:rPr>
-          <w:lang w:val="en-US"/>
-        </w:rPr>
-        <w:t xml:space="preserve">)references </w:t>
-      </w:r>
-      <w:proofErr w:type="spellStart"/>
-      <w:r>
-        <w:rPr>
-          <w:lang w:val="en-US"/>
-        </w:rPr>
-        <w:t>curso</w:t>
-      </w:r>
-      <w:proofErr w:type="spellEnd"/>
-      <w:r>
-        <w:rPr>
-          <w:lang w:val="en-US"/>
-        </w:rPr>
-        <w:t>(</w:t>
-      </w:r>
-      <w:proofErr w:type="spellStart"/>
-      <w:r>
-        <w:rPr>
-          <w:lang w:val="en-US"/>
-        </w:rPr>
-        <w:t>idCurso</w:t>
+        <w:t>idProf</w:t>
+      </w:r>
+      <w:proofErr w:type="spellEnd"/>
+      <w:r>
+        <w:rPr>
+          <w:lang w:val="en-US"/>
+        </w:rPr>
+        <w:t>)references professor(</w:t>
+      </w:r>
+      <w:proofErr w:type="spellStart"/>
+      <w:r>
+        <w:rPr>
+          <w:lang w:val="en-US"/>
+        </w:rPr>
+        <w:t>idProf</w:t>
       </w:r>
       <w:proofErr w:type="spellEnd"/>
       <w:r>
@@ -2846,7 +3012,8 @@
         <w:rPr>
           <w:lang w:val="en-US"/>
         </w:rPr>
-        <w:t>idProf</w:t>
+        <w:lastRenderedPageBreak/>
+        <w:t>idAluno</w:t>
       </w:r>
       <w:proofErr w:type="spellEnd"/>
       <w:r>
@@ -2892,95 +3059,6 @@
         <w:rPr>
           <w:lang w:val="en-US"/>
         </w:rPr>
-        <w:t>foreign key (</w:t>
-      </w:r>
-      <w:proofErr w:type="spellStart"/>
-      <w:r>
-        <w:rPr>
-          <w:lang w:val="en-US"/>
-        </w:rPr>
-        <w:t>idProf</w:t>
-      </w:r>
-      <w:proofErr w:type="spellEnd"/>
-      <w:r>
-        <w:rPr>
-          <w:lang w:val="en-US"/>
-        </w:rPr>
-        <w:t>)references professor(</w:t>
-      </w:r>
-      <w:proofErr w:type="spellStart"/>
-      <w:r>
-        <w:rPr>
-          <w:lang w:val="en-US"/>
-        </w:rPr>
-        <w:t>idProf</w:t>
-      </w:r>
-      <w:proofErr w:type="spellEnd"/>
-      <w:r>
-        <w:rPr>
-          <w:lang w:val="en-US"/>
-        </w:rPr>
-        <w:t>),</w:t>
-      </w:r>
-    </w:p>
-    <w:p>
-      <w:pPr>
-        <w:rPr>
-          <w:lang w:val="en-US"/>
-        </w:rPr>
-      </w:pPr>
-      <w:proofErr w:type="spellStart"/>
-      <w:r>
-        <w:rPr>
-          <w:lang w:val="en-US"/>
-        </w:rPr>
-        <w:t>idAluno</w:t>
-      </w:r>
-      <w:proofErr w:type="spellEnd"/>
-      <w:r>
-        <w:rPr>
-          <w:lang w:val="en-US"/>
-        </w:rPr>
-        <w:t xml:space="preserve"> </w:t>
-      </w:r>
-      <w:proofErr w:type="gramStart"/>
-      <w:r>
-        <w:rPr>
-          <w:lang w:val="en-US"/>
-        </w:rPr>
-        <w:t>int(</w:t>
-      </w:r>
-      <w:proofErr w:type="gramEnd"/>
-      <w:r>
-        <w:rPr>
-          <w:lang w:val="en-US"/>
-        </w:rPr>
-        <w:t>9)</w:t>
-      </w:r>
-      <w:r>
-        <w:rPr>
-          <w:lang w:val="en-US"/>
-        </w:rPr>
-        <w:t xml:space="preserve"> not null</w:t>
-      </w:r>
-      <w:r>
-        <w:rPr>
-          <w:lang w:val="en-US"/>
-        </w:rPr>
-        <w:t>,</w:t>
-      </w:r>
-    </w:p>
-    <w:p>
-      <w:pPr>
-        <w:rPr>
-          <w:lang w:val="en-US"/>
-        </w:rPr>
-      </w:pPr>
-      <w:r>
-        <w:rPr>
-          <w:lang w:val="en-US"/>
-        </w:rPr>
-        <w:lastRenderedPageBreak/>
         <w:t>foreign key (</w:t>
       </w:r>
       <w:proofErr w:type="spellStart"/>

</xml_diff>